<commit_message>
Up da query de banco de dados e inserindo requisitos na documentação
</commit_message>
<xml_diff>
--- a/documentacao-projeto/Documentação PI.docx
+++ b/documentacao-projeto/Documentação PI.docx
@@ -25,7 +25,6 @@
     </w:p>
     <w:p>
       <w:pPr>
-        <w:jc w:val="center"/>
         <w:rPr>
           <w:rFonts w:ascii="Arial" w:hAnsi="Arial" w:cs="Arial"/>
           <w:sz w:val="56"/>
@@ -38,51 +37,49 @@
       <w:pPr>
         <w:jc w:val="center"/>
         <w:rPr>
-          <w:rFonts w:ascii="Arial" w:hAnsi="Arial" w:cs="Arial"/>
+          <w:rFonts w:cstheme="minorHAnsi"/>
           <w:sz w:val="56"/>
           <w:szCs w:val="56"/>
           <w:lang w:val="pt-PT"/>
         </w:rPr>
       </w:pPr>
-      <w:r>
-        <w:rPr>
-          <w:rFonts w:ascii="Arial" w:hAnsi="Arial" w:cs="Arial"/>
+      <w:proofErr w:type="spellStart"/>
+      <w:r>
+        <w:rPr>
+          <w:rFonts w:cstheme="minorHAnsi"/>
           <w:sz w:val="56"/>
           <w:szCs w:val="56"/>
           <w:lang w:val="pt-PT"/>
         </w:rPr>
-        <w:t xml:space="preserve">Trufas </w:t>
-      </w:r>
+        <w:t>OakTruffle</w:t>
+      </w:r>
+      <w:proofErr w:type="spellEnd"/>
     </w:p>
     <w:p>
       <w:pPr>
         <w:jc w:val="center"/>
         <w:rPr>
-          <w:rFonts w:ascii="Arial" w:hAnsi="Arial" w:cs="Arial"/>
-          <w:sz w:val="56"/>
-          <w:szCs w:val="56"/>
-          <w:lang w:val="pt-PT"/>
-        </w:rPr>
-      </w:pPr>
-      <w:r>
-        <w:rPr>
-          <w:rFonts w:ascii="Arial" w:hAnsi="Arial" w:cs="Arial"/>
-          <w:sz w:val="56"/>
-          <w:szCs w:val="56"/>
-          <w:lang w:val="pt-PT"/>
-        </w:rPr>
-        <w:t>(Fungos)</w:t>
-      </w:r>
-    </w:p>
-    <w:p>
-      <w:pPr>
-        <w:jc w:val="center"/>
-        <w:rPr>
-          <w:sz w:val="52"/>
-          <w:szCs w:val="52"/>
-          <w:lang w:val="pt-PT"/>
-        </w:rPr>
-      </w:pPr>
+          <w:sz w:val="40"/>
+          <w:szCs w:val="40"/>
+          <w:lang w:val="pt-PT"/>
+        </w:rPr>
+      </w:pPr>
+      <w:r>
+        <w:rPr>
+          <w:sz w:val="40"/>
+          <w:szCs w:val="40"/>
+          <w:lang w:val="pt-PT"/>
+        </w:rPr>
+        <w:t>Monitor</w:t>
+      </w:r>
+      <w:r>
+        <w:rPr>
+          <w:sz w:val="40"/>
+          <w:szCs w:val="40"/>
+          <w:lang w:val="pt-PT"/>
+        </w:rPr>
+        <w:t xml:space="preserve"> de temperatura e umidade</w:t>
+      </w:r>
     </w:p>
     <w:p>
       <w:pPr>
@@ -989,157 +986,260 @@
         </w:rPr>
         <w:t>Se houver uma oscilação muito grande durante a noite e não tiver ninguém monitorando pode ocorrer a perda da trufa</w:t>
       </w:r>
-    </w:p>
-    <w:p>
-      <w:pPr>
-        <w:rPr>
-          <w:lang w:val="pt-PT"/>
-        </w:rPr>
-      </w:pPr>
-    </w:p>
-    <w:p>
-      <w:pPr>
-        <w:rPr>
-          <w:lang w:val="pt-PT"/>
-        </w:rPr>
-      </w:pPr>
-    </w:p>
-    <w:p>
-      <w:pPr>
-        <w:rPr>
-          <w:lang w:val="pt-PT"/>
-        </w:rPr>
-      </w:pPr>
-      <w:r>
-        <w:rPr>
-          <w:lang w:val="pt-PT"/>
-        </w:rPr>
-        <w:t>Produtos e principais requisitos:</w:t>
-      </w:r>
-      <w:r>
-        <w:rPr>
-          <w:lang w:val="pt-PT"/>
-        </w:rPr>
-        <w:t xml:space="preserve"> </w:t>
-      </w:r>
-    </w:p>
-    <w:p>
-      <w:pPr>
-        <w:rPr>
-          <w:lang w:val="pt-PT"/>
-        </w:rPr>
-      </w:pPr>
       <w:r>
         <w:rPr>
           <w:lang w:val="pt-PT"/>
         </w:rPr>
         <w:tab/>
-        <w:t>- Essencial: arduínos de controle de temperatura, luminosidade e umidade</w:t>
-      </w:r>
-    </w:p>
-    <w:p>
-      <w:pPr>
-        <w:rPr>
-          <w:lang w:val="pt-PT"/>
-        </w:rPr>
-      </w:pPr>
-      <w:r>
-        <w:rPr>
-          <w:lang w:val="pt-PT"/>
-        </w:rPr>
-        <w:tab/>
-        <w:t>- Importante: sistema de aquecimento, para controle da temperatura, luminosidade e umidade</w:t>
-      </w:r>
-    </w:p>
-    <w:p>
-      <w:pPr>
-        <w:rPr>
-          <w:lang w:val="pt-PT"/>
-        </w:rPr>
-      </w:pPr>
-      <w:r>
-        <w:rPr>
-          <w:lang w:val="pt-PT"/>
-        </w:rPr>
-        <w:tab/>
-        <w:t>- Desejável: site para efetuar login, para controle e monitoramente dos sensores</w:t>
-      </w:r>
-    </w:p>
-    <w:p>
-      <w:pPr>
-        <w:rPr>
-          <w:lang w:val="pt-PT"/>
-        </w:rPr>
-      </w:pPr>
-      <w:r>
-        <w:rPr>
-          <w:lang w:val="pt-PT"/>
-        </w:rPr>
-        <w:t>Marcos do projeto:</w:t>
-      </w:r>
-    </w:p>
-    <w:p>
-      <w:pPr>
-        <w:rPr>
-          <w:lang w:val="pt-PT"/>
-        </w:rPr>
-      </w:pPr>
-    </w:p>
-    <w:p>
-      <w:pPr>
-        <w:rPr>
-          <w:lang w:val="pt-PT"/>
-        </w:rPr>
-      </w:pPr>
-      <w:r>
-        <w:rPr>
-          <w:lang w:val="pt-PT"/>
-        </w:rPr>
-        <w:t>Premissas e restrições:</w:t>
-      </w:r>
-      <w:r>
-        <w:rPr>
-          <w:lang w:val="pt-PT"/>
-        </w:rPr>
-        <w:t xml:space="preserve"> </w:t>
-      </w:r>
-    </w:p>
-    <w:p>
-      <w:pPr>
-        <w:ind w:firstLine="708"/>
-        <w:rPr>
-          <w:lang w:val="pt-PT"/>
-        </w:rPr>
-      </w:pPr>
-      <w:r>
-        <w:rPr>
-          <w:lang w:val="pt-PT"/>
-        </w:rPr>
-        <w:t>P</w:t>
-      </w:r>
-      <w:r>
-        <w:rPr>
-          <w:lang w:val="pt-PT"/>
-        </w:rPr>
-        <w:t>ara o projeto funcionar, deveremos conseguir recriar um ambiente favorável ao cultivo das trufas</w:t>
-      </w:r>
-      <w:r>
-        <w:rPr>
-          <w:lang w:val="pt-PT"/>
-        </w:rPr>
-        <w:t xml:space="preserve">, no entanto, o clima e solo predominante para o seu cultivo é encontrado principalmente na Europa, </w:t>
-      </w:r>
-      <w:r>
-        <w:rPr>
-          <w:lang w:val="pt-PT"/>
-        </w:rPr>
-        <w:t>então deveremos modificar/simular algumas características para o seu cultivo no Brasil.</w:t>
-      </w:r>
-    </w:p>
-    <w:p>
-      <w:pPr>
-        <w:rPr>
-          <w:lang w:val="pt-PT"/>
+      </w:r>
+    </w:p>
+    <w:tbl>
+      <w:tblPr>
+        <w:tblStyle w:val="TabeladeGrelha2"/>
+        <w:tblpPr w:leftFromText="141" w:rightFromText="141" w:tblpY="761"/>
+        <w:tblW w:w="8746" w:type="dxa"/>
+        <w:tblLook w:val="04A0" w:firstRow="1" w:lastRow="0" w:firstColumn="1" w:lastColumn="0" w:noHBand="0" w:noVBand="1"/>
+      </w:tblPr>
+      <w:tblGrid>
+        <w:gridCol w:w="2915"/>
+        <w:gridCol w:w="2915"/>
+        <w:gridCol w:w="2916"/>
+      </w:tblGrid>
+      <w:tr>
+        <w:trPr>
+          <w:cnfStyle w:val="100000000000" w:firstRow="1" w:lastRow="0" w:firstColumn="0" w:lastColumn="0" w:oddVBand="0" w:evenVBand="0" w:oddHBand="0" w:evenHBand="0" w:firstRowFirstColumn="0" w:firstRowLastColumn="0" w:lastRowFirstColumn="0" w:lastRowLastColumn="0"/>
+          <w:trHeight w:val="61"/>
+        </w:trPr>
+        <w:tc>
+          <w:tcPr>
+            <w:cnfStyle w:val="001000000000" w:firstRow="0" w:lastRow="0" w:firstColumn="1" w:lastColumn="0" w:oddVBand="0" w:evenVBand="0" w:oddHBand="0" w:evenHBand="0" w:firstRowFirstColumn="0" w:firstRowLastColumn="0" w:lastRowFirstColumn="0" w:lastRowLastColumn="0"/>
+            <w:tcW w:w="2915" w:type="dxa"/>
+          </w:tcPr>
+          <w:p>
+            <w:pPr>
+              <w:jc w:val="center"/>
+              <w:rPr>
+                <w:b w:val="0"/>
+                <w:bCs w:val="0"/>
+              </w:rPr>
+            </w:pPr>
+          </w:p>
+          <w:p>
+            <w:pPr>
+              <w:jc w:val="center"/>
+            </w:pPr>
+          </w:p>
+          <w:p>
+            <w:pPr>
+              <w:jc w:val="center"/>
+              <w:rPr>
+                <w:b w:val="0"/>
+                <w:bCs w:val="0"/>
+              </w:rPr>
+            </w:pPr>
+            <w:r>
+              <w:rPr>
+                <w:b w:val="0"/>
+                <w:bCs w:val="0"/>
+              </w:rPr>
+              <w:t>Alerta de umidade de risco</w:t>
+            </w:r>
+          </w:p>
+          <w:p>
+            <w:pPr>
+              <w:jc w:val="center"/>
+              <w:rPr>
+                <w:b w:val="0"/>
+                <w:bCs w:val="0"/>
+              </w:rPr>
+            </w:pPr>
+          </w:p>
+        </w:tc>
+        <w:tc>
+          <w:tcPr>
+            <w:tcW w:w="2915" w:type="dxa"/>
+          </w:tcPr>
+          <w:p>
+            <w:pPr>
+              <w:jc w:val="both"/>
+              <w:cnfStyle w:val="100000000000" w:firstRow="1" w:lastRow="0" w:firstColumn="0" w:lastColumn="0" w:oddVBand="0" w:evenVBand="0" w:oddHBand="0" w:evenHBand="0" w:firstRowFirstColumn="0" w:firstRowLastColumn="0" w:lastRowFirstColumn="0" w:lastRowLastColumn="0"/>
+            </w:pPr>
+          </w:p>
+          <w:p>
+            <w:pPr>
+              <w:jc w:val="both"/>
+              <w:cnfStyle w:val="100000000000" w:firstRow="1" w:lastRow="0" w:firstColumn="0" w:lastColumn="0" w:oddVBand="0" w:evenVBand="0" w:oddHBand="0" w:evenHBand="0" w:firstRowFirstColumn="0" w:firstRowLastColumn="0" w:lastRowFirstColumn="0" w:lastRowLastColumn="0"/>
+            </w:pPr>
+            <w:r>
+              <w:t>Ao receber uma umidade fora do ideal (94% até 95% em relação a HR) o sistema emite um alerta de risco.</w:t>
+            </w:r>
+          </w:p>
+          <w:p>
+            <w:pPr>
+              <w:jc w:val="both"/>
+              <w:cnfStyle w:val="100000000000" w:firstRow="1" w:lastRow="0" w:firstColumn="0" w:lastColumn="0" w:oddVBand="0" w:evenVBand="0" w:oddHBand="0" w:evenHBand="0" w:firstRowFirstColumn="0" w:firstRowLastColumn="0" w:lastRowFirstColumn="0" w:lastRowLastColumn="0"/>
+            </w:pPr>
+          </w:p>
+        </w:tc>
+        <w:tc>
+          <w:tcPr>
+            <w:tcW w:w="2916" w:type="dxa"/>
+          </w:tcPr>
+          <w:p>
+            <w:pPr>
+              <w:jc w:val="both"/>
+              <w:cnfStyle w:val="100000000000" w:firstRow="1" w:lastRow="0" w:firstColumn="0" w:lastColumn="0" w:oddVBand="0" w:evenVBand="0" w:oddHBand="0" w:evenHBand="0" w:firstRowFirstColumn="0" w:firstRowLastColumn="0" w:lastRowFirstColumn="0" w:lastRowLastColumn="0"/>
+            </w:pPr>
+          </w:p>
+          <w:p>
+            <w:pPr>
+              <w:jc w:val="both"/>
+              <w:cnfStyle w:val="100000000000" w:firstRow="1" w:lastRow="0" w:firstColumn="0" w:lastColumn="0" w:oddVBand="0" w:evenVBand="0" w:oddHBand="0" w:evenHBand="0" w:firstRowFirstColumn="0" w:firstRowLastColumn="0" w:lastRowFirstColumn="0" w:lastRowLastColumn="0"/>
+            </w:pPr>
+          </w:p>
+          <w:p>
+            <w:pPr>
+              <w:jc w:val="center"/>
+              <w:cnfStyle w:val="100000000000" w:firstRow="1" w:lastRow="0" w:firstColumn="0" w:lastColumn="0" w:oddVBand="0" w:evenVBand="0" w:oddHBand="0" w:evenHBand="0" w:firstRowFirstColumn="0" w:firstRowLastColumn="0" w:lastRowFirstColumn="0" w:lastRowLastColumn="0"/>
+            </w:pPr>
+            <w:r>
+              <w:t>Essencial</w:t>
+            </w:r>
+          </w:p>
+        </w:tc>
+      </w:tr>
+    </w:tbl>
+    <w:p>
+      <w:pPr>
+        <w:rPr>
+          <w:sz w:val="36"/>
+          <w:szCs w:val="36"/>
+        </w:rPr>
+      </w:pPr>
+    </w:p>
+    <w:p>
+      <w:pPr>
+        <w:jc w:val="center"/>
+        <w:rPr>
+          <w:sz w:val="36"/>
+          <w:szCs w:val="36"/>
+        </w:rPr>
+      </w:pPr>
+    </w:p>
+    <w:p>
+      <w:pPr>
+        <w:jc w:val="center"/>
+        <w:rPr>
+          <w:sz w:val="36"/>
+          <w:szCs w:val="36"/>
+        </w:rPr>
+      </w:pPr>
+    </w:p>
+    <w:p>
+      <w:pPr>
+        <w:jc w:val="center"/>
+        <w:rPr>
+          <w:sz w:val="36"/>
+          <w:szCs w:val="36"/>
+        </w:rPr>
+      </w:pPr>
+    </w:p>
+    <w:p>
+      <w:pPr>
+        <w:jc w:val="center"/>
+        <w:rPr>
+          <w:sz w:val="36"/>
+          <w:szCs w:val="36"/>
+        </w:rPr>
+      </w:pPr>
+    </w:p>
+    <w:p>
+      <w:pPr>
+        <w:jc w:val="center"/>
+        <w:rPr>
+          <w:sz w:val="36"/>
+          <w:szCs w:val="36"/>
+        </w:rPr>
+      </w:pPr>
+    </w:p>
+    <w:p>
+      <w:pPr>
+        <w:jc w:val="center"/>
+        <w:rPr>
+          <w:sz w:val="36"/>
+          <w:szCs w:val="36"/>
+        </w:rPr>
+      </w:pPr>
+    </w:p>
+    <w:p>
+      <w:pPr>
+        <w:jc w:val="center"/>
+        <w:rPr>
+          <w:sz w:val="36"/>
+          <w:szCs w:val="36"/>
+        </w:rPr>
+      </w:pPr>
+    </w:p>
+    <w:p>
+      <w:pPr>
+        <w:jc w:val="center"/>
+        <w:rPr>
+          <w:sz w:val="36"/>
+          <w:szCs w:val="36"/>
+        </w:rPr>
+      </w:pPr>
+    </w:p>
+    <w:p>
+      <w:pPr>
+        <w:jc w:val="center"/>
+        <w:rPr>
+          <w:sz w:val="36"/>
+          <w:szCs w:val="36"/>
+        </w:rPr>
+      </w:pPr>
+    </w:p>
+    <w:p>
+      <w:pPr>
+        <w:jc w:val="center"/>
+        <w:rPr>
+          <w:sz w:val="36"/>
+          <w:szCs w:val="36"/>
+        </w:rPr>
+      </w:pPr>
+    </w:p>
+    <w:p>
+      <w:pPr>
+        <w:jc w:val="center"/>
+        <w:rPr>
+          <w:sz w:val="36"/>
+          <w:szCs w:val="36"/>
+        </w:rPr>
+      </w:pPr>
+    </w:p>
+    <w:p>
+      <w:pPr>
+        <w:jc w:val="center"/>
+        <w:rPr>
+          <w:sz w:val="36"/>
+          <w:szCs w:val="36"/>
+        </w:rPr>
+      </w:pPr>
+    </w:p>
+    <w:p>
+      <w:pPr>
+        <w:jc w:val="center"/>
+        <w:rPr>
+          <w:sz w:val="36"/>
+          <w:szCs w:val="36"/>
+        </w:rPr>
+      </w:pPr>
+    </w:p>
+    <w:p>
+      <w:pPr>
+        <w:jc w:val="center"/>
+        <w:rPr>
+          <w:sz w:val="36"/>
+          <w:szCs w:val="36"/>
         </w:rPr>
       </w:pPr>
     </w:p>
@@ -1148,27 +1248,1816 @@
         <w:rPr>
           <w:b/>
           <w:bCs/>
-          <w:lang w:val="pt-PT"/>
         </w:rPr>
       </w:pPr>
       <w:r>
         <w:rPr>
           <w:b/>
           <w:bCs/>
-          <w:lang w:val="pt-PT"/>
-        </w:rPr>
-        <w:t>Equipe envolvida:</w:t>
+        </w:rPr>
+        <w:lastRenderedPageBreak/>
+        <w:t>Requisitos funcionais</w:t>
       </w:r>
       <w:r>
         <w:rPr>
           <w:b/>
           <w:bCs/>
+        </w:rPr>
+        <w:t>:</w:t>
+      </w:r>
+    </w:p>
+    <w:tbl>
+      <w:tblPr>
+        <w:tblStyle w:val="TabeladeGrelha2"/>
+        <w:tblpPr w:leftFromText="141" w:rightFromText="141" w:tblpY="761"/>
+        <w:tblW w:w="8746" w:type="dxa"/>
+        <w:tblLook w:val="04A0" w:firstRow="1" w:lastRow="0" w:firstColumn="1" w:lastColumn="0" w:noHBand="0" w:noVBand="1"/>
+      </w:tblPr>
+      <w:tblGrid>
+        <w:gridCol w:w="2915"/>
+        <w:gridCol w:w="2915"/>
+        <w:gridCol w:w="2916"/>
+      </w:tblGrid>
+      <w:tr>
+        <w:trPr>
+          <w:cnfStyle w:val="100000000000" w:firstRow="1" w:lastRow="0" w:firstColumn="0" w:lastColumn="0" w:oddVBand="0" w:evenVBand="0" w:oddHBand="0" w:evenHBand="0" w:firstRowFirstColumn="0" w:firstRowLastColumn="0" w:lastRowFirstColumn="0" w:lastRowLastColumn="0"/>
+          <w:trHeight w:val="459"/>
+        </w:trPr>
+        <w:tc>
+          <w:tcPr>
+            <w:cnfStyle w:val="001000000000" w:firstRow="0" w:lastRow="0" w:firstColumn="1" w:lastColumn="0" w:oddVBand="0" w:evenVBand="0" w:oddHBand="0" w:evenHBand="0" w:firstRowFirstColumn="0" w:firstRowLastColumn="0" w:lastRowFirstColumn="0" w:lastRowLastColumn="0"/>
+            <w:tcW w:w="2915" w:type="dxa"/>
+          </w:tcPr>
+          <w:p>
+            <w:pPr>
+              <w:jc w:val="center"/>
+            </w:pPr>
+            <w:r>
+              <w:t>Nome do requisito</w:t>
+            </w:r>
+          </w:p>
+        </w:tc>
+        <w:tc>
+          <w:tcPr>
+            <w:tcW w:w="2915" w:type="dxa"/>
+          </w:tcPr>
+          <w:p>
+            <w:pPr>
+              <w:jc w:val="center"/>
+              <w:cnfStyle w:val="100000000000" w:firstRow="1" w:lastRow="0" w:firstColumn="0" w:lastColumn="0" w:oddVBand="0" w:evenVBand="0" w:oddHBand="0" w:evenHBand="0" w:firstRowFirstColumn="0" w:firstRowLastColumn="0" w:lastRowFirstColumn="0" w:lastRowLastColumn="0"/>
+            </w:pPr>
+            <w:r>
+              <w:t>Descrição</w:t>
+            </w:r>
+          </w:p>
+        </w:tc>
+        <w:tc>
+          <w:tcPr>
+            <w:tcW w:w="2916" w:type="dxa"/>
+          </w:tcPr>
+          <w:p>
+            <w:pPr>
+              <w:jc w:val="center"/>
+              <w:cnfStyle w:val="100000000000" w:firstRow="1" w:lastRow="0" w:firstColumn="0" w:lastColumn="0" w:oddVBand="0" w:evenVBand="0" w:oddHBand="0" w:evenHBand="0" w:firstRowFirstColumn="0" w:firstRowLastColumn="0" w:lastRowFirstColumn="0" w:lastRowLastColumn="0"/>
+            </w:pPr>
+            <w:r>
+              <w:t>Classificação</w:t>
+            </w:r>
+          </w:p>
+        </w:tc>
+      </w:tr>
+      <w:tr>
+        <w:trPr>
+          <w:cnfStyle w:val="000000100000" w:firstRow="0" w:lastRow="0" w:firstColumn="0" w:lastColumn="0" w:oddVBand="0" w:evenVBand="0" w:oddHBand="1" w:evenHBand="0" w:firstRowFirstColumn="0" w:firstRowLastColumn="0" w:lastRowFirstColumn="0" w:lastRowLastColumn="0"/>
+          <w:trHeight w:val="1497"/>
+        </w:trPr>
+        <w:tc>
+          <w:tcPr>
+            <w:cnfStyle w:val="001000000000" w:firstRow="0" w:lastRow="0" w:firstColumn="1" w:lastColumn="0" w:oddVBand="0" w:evenVBand="0" w:oddHBand="0" w:evenHBand="0" w:firstRowFirstColumn="0" w:firstRowLastColumn="0" w:lastRowFirstColumn="0" w:lastRowLastColumn="0"/>
+            <w:tcW w:w="2915" w:type="dxa"/>
+          </w:tcPr>
+          <w:p>
+            <w:pPr>
+              <w:jc w:val="center"/>
+              <w:rPr>
+                <w:b w:val="0"/>
+                <w:bCs w:val="0"/>
+              </w:rPr>
+            </w:pPr>
+          </w:p>
+          <w:p/>
+          <w:p>
+            <w:pPr>
+              <w:jc w:val="center"/>
+              <w:rPr>
+                <w:b w:val="0"/>
+                <w:bCs w:val="0"/>
+              </w:rPr>
+            </w:pPr>
+            <w:r>
+              <w:rPr>
+                <w:b w:val="0"/>
+                <w:bCs w:val="0"/>
+              </w:rPr>
+              <w:t>Efetuar login</w:t>
+            </w:r>
+          </w:p>
+          <w:p>
+            <w:pPr>
+              <w:jc w:val="center"/>
+            </w:pPr>
+          </w:p>
+        </w:tc>
+        <w:tc>
+          <w:tcPr>
+            <w:tcW w:w="2915" w:type="dxa"/>
+          </w:tcPr>
+          <w:p>
+            <w:pPr>
+              <w:jc w:val="both"/>
+              <w:cnfStyle w:val="000000100000" w:firstRow="0" w:lastRow="0" w:firstColumn="0" w:lastColumn="0" w:oddVBand="0" w:evenVBand="0" w:oddHBand="1" w:evenHBand="0" w:firstRowFirstColumn="0" w:firstRowLastColumn="0" w:lastRowFirstColumn="0" w:lastRowLastColumn="0"/>
+            </w:pPr>
+          </w:p>
+          <w:p>
+            <w:pPr>
+              <w:jc w:val="both"/>
+              <w:cnfStyle w:val="000000100000" w:firstRow="0" w:lastRow="0" w:firstColumn="0" w:lastColumn="0" w:oddVBand="0" w:evenVBand="0" w:oddHBand="1" w:evenHBand="0" w:firstRowFirstColumn="0" w:firstRowLastColumn="0" w:lastRowFirstColumn="0" w:lastRowLastColumn="0"/>
+            </w:pPr>
+            <w:r>
+              <w:t>Autenticação de usuários, cadastrados no sistema, permitindo o acesso a área restrita do site.</w:t>
+            </w:r>
+          </w:p>
+          <w:p>
+            <w:pPr>
+              <w:jc w:val="both"/>
+              <w:cnfStyle w:val="000000100000" w:firstRow="0" w:lastRow="0" w:firstColumn="0" w:lastColumn="0" w:oddVBand="0" w:evenVBand="0" w:oddHBand="1" w:evenHBand="0" w:firstRowFirstColumn="0" w:firstRowLastColumn="0" w:lastRowFirstColumn="0" w:lastRowLastColumn="0"/>
+            </w:pPr>
+          </w:p>
+        </w:tc>
+        <w:tc>
+          <w:tcPr>
+            <w:tcW w:w="2916" w:type="dxa"/>
+          </w:tcPr>
+          <w:p>
+            <w:pPr>
+              <w:jc w:val="both"/>
+              <w:cnfStyle w:val="000000100000" w:firstRow="0" w:lastRow="0" w:firstColumn="0" w:lastColumn="0" w:oddVBand="0" w:evenVBand="0" w:oddHBand="1" w:evenHBand="0" w:firstRowFirstColumn="0" w:firstRowLastColumn="0" w:lastRowFirstColumn="0" w:lastRowLastColumn="0"/>
+            </w:pPr>
+          </w:p>
+          <w:p>
+            <w:pPr>
+              <w:cnfStyle w:val="000000100000" w:firstRow="0" w:lastRow="0" w:firstColumn="0" w:lastColumn="0" w:oddVBand="0" w:evenVBand="0" w:oddHBand="1" w:evenHBand="0" w:firstRowFirstColumn="0" w:firstRowLastColumn="0" w:lastRowFirstColumn="0" w:lastRowLastColumn="0"/>
+            </w:pPr>
+          </w:p>
+          <w:p>
+            <w:pPr>
+              <w:jc w:val="center"/>
+              <w:cnfStyle w:val="000000100000" w:firstRow="0" w:lastRow="0" w:firstColumn="0" w:lastColumn="0" w:oddVBand="0" w:evenVBand="0" w:oddHBand="1" w:evenHBand="0" w:firstRowFirstColumn="0" w:firstRowLastColumn="0" w:lastRowFirstColumn="0" w:lastRowLastColumn="0"/>
+            </w:pPr>
+            <w:r>
+              <w:t>Importante</w:t>
+            </w:r>
+          </w:p>
+        </w:tc>
+      </w:tr>
+      <w:tr>
+        <w:trPr>
+          <w:trHeight w:val="61"/>
+        </w:trPr>
+        <w:tc>
+          <w:tcPr>
+            <w:cnfStyle w:val="001000000000" w:firstRow="0" w:lastRow="0" w:firstColumn="1" w:lastColumn="0" w:oddVBand="0" w:evenVBand="0" w:oddHBand="0" w:evenHBand="0" w:firstRowFirstColumn="0" w:firstRowLastColumn="0" w:lastRowFirstColumn="0" w:lastRowLastColumn="0"/>
+            <w:tcW w:w="2915" w:type="dxa"/>
+          </w:tcPr>
+          <w:p>
+            <w:pPr>
+              <w:jc w:val="both"/>
+              <w:rPr>
+                <w:b w:val="0"/>
+                <w:bCs w:val="0"/>
+              </w:rPr>
+            </w:pPr>
+          </w:p>
+        </w:tc>
+        <w:tc>
+          <w:tcPr>
+            <w:tcW w:w="2915" w:type="dxa"/>
+          </w:tcPr>
+          <w:p>
+            <w:pPr>
+              <w:jc w:val="both"/>
+              <w:cnfStyle w:val="000000000000" w:firstRow="0" w:lastRow="0" w:firstColumn="0" w:lastColumn="0" w:oddVBand="0" w:evenVBand="0" w:oddHBand="0" w:evenHBand="0" w:firstRowFirstColumn="0" w:firstRowLastColumn="0" w:lastRowFirstColumn="0" w:lastRowLastColumn="0"/>
+            </w:pPr>
+          </w:p>
+        </w:tc>
+        <w:tc>
+          <w:tcPr>
+            <w:tcW w:w="2916" w:type="dxa"/>
+          </w:tcPr>
+          <w:p>
+            <w:pPr>
+              <w:jc w:val="both"/>
+              <w:cnfStyle w:val="000000000000" w:firstRow="0" w:lastRow="0" w:firstColumn="0" w:lastColumn="0" w:oddVBand="0" w:evenVBand="0" w:oddHBand="0" w:evenHBand="0" w:firstRowFirstColumn="0" w:firstRowLastColumn="0" w:lastRowFirstColumn="0" w:lastRowLastColumn="0"/>
+            </w:pPr>
+          </w:p>
+        </w:tc>
+      </w:tr>
+      <w:tr>
+        <w:trPr>
+          <w:cnfStyle w:val="000000100000" w:firstRow="0" w:lastRow="0" w:firstColumn="0" w:lastColumn="0" w:oddVBand="0" w:evenVBand="0" w:oddHBand="1" w:evenHBand="0" w:firstRowFirstColumn="0" w:firstRowLastColumn="0" w:lastRowFirstColumn="0" w:lastRowLastColumn="0"/>
+          <w:trHeight w:val="1450"/>
+        </w:trPr>
+        <w:tc>
+          <w:tcPr>
+            <w:cnfStyle w:val="001000000000" w:firstRow="0" w:lastRow="0" w:firstColumn="1" w:lastColumn="0" w:oddVBand="0" w:evenVBand="0" w:oddHBand="0" w:evenHBand="0" w:firstRowFirstColumn="0" w:firstRowLastColumn="0" w:lastRowFirstColumn="0" w:lastRowLastColumn="0"/>
+            <w:tcW w:w="2915" w:type="dxa"/>
+          </w:tcPr>
+          <w:p>
+            <w:pPr>
+              <w:jc w:val="both"/>
+            </w:pPr>
+          </w:p>
+          <w:p>
+            <w:pPr>
+              <w:jc w:val="center"/>
+            </w:pPr>
+          </w:p>
+          <w:p>
+            <w:pPr>
+              <w:jc w:val="center"/>
+              <w:rPr>
+                <w:b w:val="0"/>
+                <w:bCs w:val="0"/>
+              </w:rPr>
+            </w:pPr>
+            <w:r>
+              <w:rPr>
+                <w:b w:val="0"/>
+                <w:bCs w:val="0"/>
+              </w:rPr>
+              <w:t>Efetuar cadastro</w:t>
+            </w:r>
+          </w:p>
+          <w:p>
+            <w:pPr>
+              <w:jc w:val="both"/>
+              <w:rPr>
+                <w:b w:val="0"/>
+                <w:bCs w:val="0"/>
+              </w:rPr>
+            </w:pPr>
+          </w:p>
+        </w:tc>
+        <w:tc>
+          <w:tcPr>
+            <w:tcW w:w="2915" w:type="dxa"/>
+          </w:tcPr>
+          <w:p>
+            <w:pPr>
+              <w:jc w:val="both"/>
+              <w:cnfStyle w:val="000000100000" w:firstRow="0" w:lastRow="0" w:firstColumn="0" w:lastColumn="0" w:oddVBand="0" w:evenVBand="0" w:oddHBand="1" w:evenHBand="0" w:firstRowFirstColumn="0" w:firstRowLastColumn="0" w:lastRowFirstColumn="0" w:lastRowLastColumn="0"/>
+            </w:pPr>
+          </w:p>
+          <w:p>
+            <w:pPr>
+              <w:jc w:val="both"/>
+              <w:cnfStyle w:val="000000100000" w:firstRow="0" w:lastRow="0" w:firstColumn="0" w:lastColumn="0" w:oddVBand="0" w:evenVBand="0" w:oddHBand="1" w:evenHBand="0" w:firstRowFirstColumn="0" w:firstRowLastColumn="0" w:lastRowFirstColumn="0" w:lastRowLastColumn="0"/>
+            </w:pPr>
+            <w:r>
+              <w:t>O usuário poderá fazer seu cadastro no sistema inserindo seu nome completo, e-mail institucional e senha.</w:t>
+            </w:r>
+          </w:p>
+          <w:p>
+            <w:pPr>
+              <w:jc w:val="both"/>
+              <w:cnfStyle w:val="000000100000" w:firstRow="0" w:lastRow="0" w:firstColumn="0" w:lastColumn="0" w:oddVBand="0" w:evenVBand="0" w:oddHBand="1" w:evenHBand="0" w:firstRowFirstColumn="0" w:firstRowLastColumn="0" w:lastRowFirstColumn="0" w:lastRowLastColumn="0"/>
+            </w:pPr>
+          </w:p>
+        </w:tc>
+        <w:tc>
+          <w:tcPr>
+            <w:tcW w:w="2916" w:type="dxa"/>
+          </w:tcPr>
+          <w:p>
+            <w:pPr>
+              <w:jc w:val="both"/>
+              <w:cnfStyle w:val="000000100000" w:firstRow="0" w:lastRow="0" w:firstColumn="0" w:lastColumn="0" w:oddVBand="0" w:evenVBand="0" w:oddHBand="1" w:evenHBand="0" w:firstRowFirstColumn="0" w:firstRowLastColumn="0" w:lastRowFirstColumn="0" w:lastRowLastColumn="0"/>
+            </w:pPr>
+          </w:p>
+          <w:p>
+            <w:pPr>
+              <w:jc w:val="both"/>
+              <w:cnfStyle w:val="000000100000" w:firstRow="0" w:lastRow="0" w:firstColumn="0" w:lastColumn="0" w:oddVBand="0" w:evenVBand="0" w:oddHBand="1" w:evenHBand="0" w:firstRowFirstColumn="0" w:firstRowLastColumn="0" w:lastRowFirstColumn="0" w:lastRowLastColumn="0"/>
+            </w:pPr>
+          </w:p>
+          <w:p>
+            <w:pPr>
+              <w:jc w:val="center"/>
+              <w:cnfStyle w:val="000000100000" w:firstRow="0" w:lastRow="0" w:firstColumn="0" w:lastColumn="0" w:oddVBand="0" w:evenVBand="0" w:oddHBand="1" w:evenHBand="0" w:firstRowFirstColumn="0" w:firstRowLastColumn="0" w:lastRowFirstColumn="0" w:lastRowLastColumn="0"/>
+            </w:pPr>
+            <w:r>
+              <w:t>Importante</w:t>
+            </w:r>
+          </w:p>
+        </w:tc>
+      </w:tr>
+      <w:tr>
+        <w:trPr>
+          <w:trHeight w:val="61"/>
+        </w:trPr>
+        <w:tc>
+          <w:tcPr>
+            <w:cnfStyle w:val="001000000000" w:firstRow="0" w:lastRow="0" w:firstColumn="1" w:lastColumn="0" w:oddVBand="0" w:evenVBand="0" w:oddHBand="0" w:evenHBand="0" w:firstRowFirstColumn="0" w:firstRowLastColumn="0" w:lastRowFirstColumn="0" w:lastRowLastColumn="0"/>
+            <w:tcW w:w="2915" w:type="dxa"/>
+          </w:tcPr>
+          <w:p>
+            <w:pPr>
+              <w:jc w:val="both"/>
+            </w:pPr>
+          </w:p>
+        </w:tc>
+        <w:tc>
+          <w:tcPr>
+            <w:tcW w:w="2915" w:type="dxa"/>
+          </w:tcPr>
+          <w:p>
+            <w:pPr>
+              <w:jc w:val="both"/>
+              <w:cnfStyle w:val="000000000000" w:firstRow="0" w:lastRow="0" w:firstColumn="0" w:lastColumn="0" w:oddVBand="0" w:evenVBand="0" w:oddHBand="0" w:evenHBand="0" w:firstRowFirstColumn="0" w:firstRowLastColumn="0" w:lastRowFirstColumn="0" w:lastRowLastColumn="0"/>
+            </w:pPr>
+          </w:p>
+        </w:tc>
+        <w:tc>
+          <w:tcPr>
+            <w:tcW w:w="2916" w:type="dxa"/>
+          </w:tcPr>
+          <w:p>
+            <w:pPr>
+              <w:jc w:val="both"/>
+              <w:cnfStyle w:val="000000000000" w:firstRow="0" w:lastRow="0" w:firstColumn="0" w:lastColumn="0" w:oddVBand="0" w:evenVBand="0" w:oddHBand="0" w:evenHBand="0" w:firstRowFirstColumn="0" w:firstRowLastColumn="0" w:lastRowFirstColumn="0" w:lastRowLastColumn="0"/>
+            </w:pPr>
+          </w:p>
+        </w:tc>
+      </w:tr>
+      <w:tr>
+        <w:trPr>
+          <w:cnfStyle w:val="000000100000" w:firstRow="0" w:lastRow="0" w:firstColumn="0" w:lastColumn="0" w:oddVBand="0" w:evenVBand="0" w:oddHBand="1" w:evenHBand="0" w:firstRowFirstColumn="0" w:firstRowLastColumn="0" w:lastRowFirstColumn="0" w:lastRowLastColumn="0"/>
+          <w:trHeight w:val="1689"/>
+        </w:trPr>
+        <w:tc>
+          <w:tcPr>
+            <w:cnfStyle w:val="001000000000" w:firstRow="0" w:lastRow="0" w:firstColumn="1" w:lastColumn="0" w:oddVBand="0" w:evenVBand="0" w:oddHBand="0" w:evenHBand="0" w:firstRowFirstColumn="0" w:firstRowLastColumn="0" w:lastRowFirstColumn="0" w:lastRowLastColumn="0"/>
+            <w:tcW w:w="2915" w:type="dxa"/>
+          </w:tcPr>
+          <w:p>
+            <w:pPr>
+              <w:jc w:val="center"/>
+              <w:rPr>
+                <w:b w:val="0"/>
+                <w:bCs w:val="0"/>
+              </w:rPr>
+            </w:pPr>
+          </w:p>
+          <w:p>
+            <w:pPr>
+              <w:jc w:val="center"/>
+            </w:pPr>
+          </w:p>
+          <w:p>
+            <w:pPr>
+              <w:jc w:val="center"/>
+            </w:pPr>
+          </w:p>
+          <w:p>
+            <w:pPr>
+              <w:jc w:val="center"/>
+              <w:rPr>
+                <w:b w:val="0"/>
+                <w:bCs w:val="0"/>
+              </w:rPr>
+            </w:pPr>
+            <w:r>
+              <w:rPr>
+                <w:b w:val="0"/>
+                <w:bCs w:val="0"/>
+              </w:rPr>
+              <w:t>Exibição de dados</w:t>
+            </w:r>
+          </w:p>
+          <w:p>
+            <w:pPr>
+              <w:jc w:val="center"/>
+            </w:pPr>
+          </w:p>
+        </w:tc>
+        <w:tc>
+          <w:tcPr>
+            <w:tcW w:w="2915" w:type="dxa"/>
+          </w:tcPr>
+          <w:p>
+            <w:pPr>
+              <w:jc w:val="both"/>
+              <w:cnfStyle w:val="000000100000" w:firstRow="0" w:lastRow="0" w:firstColumn="0" w:lastColumn="0" w:oddVBand="0" w:evenVBand="0" w:oddHBand="1" w:evenHBand="0" w:firstRowFirstColumn="0" w:firstRowLastColumn="0" w:lastRowFirstColumn="0" w:lastRowLastColumn="0"/>
+            </w:pPr>
+          </w:p>
+          <w:p>
+            <w:pPr>
+              <w:jc w:val="both"/>
+              <w:cnfStyle w:val="000000100000" w:firstRow="0" w:lastRow="0" w:firstColumn="0" w:lastColumn="0" w:oddVBand="0" w:evenVBand="0" w:oddHBand="1" w:evenHBand="0" w:firstRowFirstColumn="0" w:firstRowLastColumn="0" w:lastRowFirstColumn="0" w:lastRowLastColumn="0"/>
+            </w:pPr>
+            <w:r>
+              <w:t>Na página inicial do site será possível visualizar os dados da temperatura e umidade do ambiente onde o sensor está conectado.</w:t>
+            </w:r>
+          </w:p>
+          <w:p>
+            <w:pPr>
+              <w:jc w:val="both"/>
+              <w:cnfStyle w:val="000000100000" w:firstRow="0" w:lastRow="0" w:firstColumn="0" w:lastColumn="0" w:oddVBand="0" w:evenVBand="0" w:oddHBand="1" w:evenHBand="0" w:firstRowFirstColumn="0" w:firstRowLastColumn="0" w:lastRowFirstColumn="0" w:lastRowLastColumn="0"/>
+            </w:pPr>
+          </w:p>
+        </w:tc>
+        <w:tc>
+          <w:tcPr>
+            <w:tcW w:w="2916" w:type="dxa"/>
+          </w:tcPr>
+          <w:p>
+            <w:pPr>
+              <w:jc w:val="both"/>
+              <w:cnfStyle w:val="000000100000" w:firstRow="0" w:lastRow="0" w:firstColumn="0" w:lastColumn="0" w:oddVBand="0" w:evenVBand="0" w:oddHBand="1" w:evenHBand="0" w:firstRowFirstColumn="0" w:firstRowLastColumn="0" w:lastRowFirstColumn="0" w:lastRowLastColumn="0"/>
+            </w:pPr>
+          </w:p>
+          <w:p>
+            <w:pPr>
+              <w:jc w:val="both"/>
+              <w:cnfStyle w:val="000000100000" w:firstRow="0" w:lastRow="0" w:firstColumn="0" w:lastColumn="0" w:oddVBand="0" w:evenVBand="0" w:oddHBand="1" w:evenHBand="0" w:firstRowFirstColumn="0" w:firstRowLastColumn="0" w:lastRowFirstColumn="0" w:lastRowLastColumn="0"/>
+            </w:pPr>
+          </w:p>
+          <w:p>
+            <w:pPr>
+              <w:jc w:val="both"/>
+              <w:cnfStyle w:val="000000100000" w:firstRow="0" w:lastRow="0" w:firstColumn="0" w:lastColumn="0" w:oddVBand="0" w:evenVBand="0" w:oddHBand="1" w:evenHBand="0" w:firstRowFirstColumn="0" w:firstRowLastColumn="0" w:lastRowFirstColumn="0" w:lastRowLastColumn="0"/>
+            </w:pPr>
+          </w:p>
+          <w:p>
+            <w:pPr>
+              <w:jc w:val="center"/>
+              <w:cnfStyle w:val="000000100000" w:firstRow="0" w:lastRow="0" w:firstColumn="0" w:lastColumn="0" w:oddVBand="0" w:evenVBand="0" w:oddHBand="1" w:evenHBand="0" w:firstRowFirstColumn="0" w:firstRowLastColumn="0" w:lastRowFirstColumn="0" w:lastRowLastColumn="0"/>
+            </w:pPr>
+            <w:r>
+              <w:t>Essencial</w:t>
+            </w:r>
+          </w:p>
+        </w:tc>
+      </w:tr>
+      <w:tr>
+        <w:trPr>
+          <w:trHeight w:val="61"/>
+        </w:trPr>
+        <w:tc>
+          <w:tcPr>
+            <w:cnfStyle w:val="001000000000" w:firstRow="0" w:lastRow="0" w:firstColumn="1" w:lastColumn="0" w:oddVBand="0" w:evenVBand="0" w:oddHBand="0" w:evenHBand="0" w:firstRowFirstColumn="0" w:firstRowLastColumn="0" w:lastRowFirstColumn="0" w:lastRowLastColumn="0"/>
+            <w:tcW w:w="2915" w:type="dxa"/>
+          </w:tcPr>
+          <w:p>
+            <w:pPr>
+              <w:jc w:val="center"/>
+              <w:rPr>
+                <w:b w:val="0"/>
+                <w:bCs w:val="0"/>
+              </w:rPr>
+            </w:pPr>
+          </w:p>
+        </w:tc>
+        <w:tc>
+          <w:tcPr>
+            <w:tcW w:w="2915" w:type="dxa"/>
+          </w:tcPr>
+          <w:p>
+            <w:pPr>
+              <w:jc w:val="both"/>
+              <w:cnfStyle w:val="000000000000" w:firstRow="0" w:lastRow="0" w:firstColumn="0" w:lastColumn="0" w:oddVBand="0" w:evenVBand="0" w:oddHBand="0" w:evenHBand="0" w:firstRowFirstColumn="0" w:firstRowLastColumn="0" w:lastRowFirstColumn="0" w:lastRowLastColumn="0"/>
+            </w:pPr>
+          </w:p>
+        </w:tc>
+        <w:tc>
+          <w:tcPr>
+            <w:tcW w:w="2916" w:type="dxa"/>
+          </w:tcPr>
+          <w:p>
+            <w:pPr>
+              <w:jc w:val="both"/>
+              <w:cnfStyle w:val="000000000000" w:firstRow="0" w:lastRow="0" w:firstColumn="0" w:lastColumn="0" w:oddVBand="0" w:evenVBand="0" w:oddHBand="0" w:evenHBand="0" w:firstRowFirstColumn="0" w:firstRowLastColumn="0" w:lastRowFirstColumn="0" w:lastRowLastColumn="0"/>
+            </w:pPr>
+          </w:p>
+        </w:tc>
+      </w:tr>
+      <w:tr>
+        <w:trPr>
+          <w:cnfStyle w:val="000000100000" w:firstRow="0" w:lastRow="0" w:firstColumn="0" w:lastColumn="0" w:oddVBand="0" w:evenVBand="0" w:oddHBand="1" w:evenHBand="0" w:firstRowFirstColumn="0" w:firstRowLastColumn="0" w:lastRowFirstColumn="0" w:lastRowLastColumn="0"/>
+          <w:trHeight w:val="61"/>
+        </w:trPr>
+        <w:tc>
+          <w:tcPr>
+            <w:cnfStyle w:val="001000000000" w:firstRow="0" w:lastRow="0" w:firstColumn="1" w:lastColumn="0" w:oddVBand="0" w:evenVBand="0" w:oddHBand="0" w:evenHBand="0" w:firstRowFirstColumn="0" w:firstRowLastColumn="0" w:lastRowFirstColumn="0" w:lastRowLastColumn="0"/>
+            <w:tcW w:w="2915" w:type="dxa"/>
+          </w:tcPr>
+          <w:p>
+            <w:pPr>
+              <w:jc w:val="center"/>
+            </w:pPr>
+          </w:p>
+          <w:p>
+            <w:pPr>
+              <w:tabs>
+                <w:tab w:val="left" w:pos="829"/>
+              </w:tabs>
+              <w:jc w:val="center"/>
+            </w:pPr>
+          </w:p>
+          <w:p>
+            <w:pPr>
+              <w:tabs>
+                <w:tab w:val="left" w:pos="829"/>
+              </w:tabs>
+              <w:jc w:val="center"/>
+              <w:rPr>
+                <w:b w:val="0"/>
+                <w:bCs w:val="0"/>
+              </w:rPr>
+            </w:pPr>
+            <w:r>
+              <w:rPr>
+                <w:b w:val="0"/>
+                <w:bCs w:val="0"/>
+              </w:rPr>
+              <w:t>Gráficos de variações</w:t>
+            </w:r>
+          </w:p>
+          <w:p>
+            <w:pPr>
+              <w:jc w:val="center"/>
+              <w:rPr>
+                <w:b w:val="0"/>
+                <w:bCs w:val="0"/>
+              </w:rPr>
+            </w:pPr>
+          </w:p>
+        </w:tc>
+        <w:tc>
+          <w:tcPr>
+            <w:tcW w:w="2915" w:type="dxa"/>
+          </w:tcPr>
+          <w:p>
+            <w:pPr>
+              <w:jc w:val="both"/>
+              <w:cnfStyle w:val="000000100000" w:firstRow="0" w:lastRow="0" w:firstColumn="0" w:lastColumn="0" w:oddVBand="0" w:evenVBand="0" w:oddHBand="1" w:evenHBand="0" w:firstRowFirstColumn="0" w:firstRowLastColumn="0" w:lastRowFirstColumn="0" w:lastRowLastColumn="0"/>
+            </w:pPr>
+          </w:p>
+          <w:p>
+            <w:pPr>
+              <w:jc w:val="both"/>
+              <w:cnfStyle w:val="000000100000" w:firstRow="0" w:lastRow="0" w:firstColumn="0" w:lastColumn="0" w:oddVBand="0" w:evenVBand="0" w:oddHBand="1" w:evenHBand="0" w:firstRowFirstColumn="0" w:firstRowLastColumn="0" w:lastRowFirstColumn="0" w:lastRowLastColumn="0"/>
+            </w:pPr>
+            <w:r>
+              <w:t>Juntamente às informações na página inicial deve conter gráficos de temperatura e umidade.</w:t>
+            </w:r>
+          </w:p>
+          <w:p>
+            <w:pPr>
+              <w:jc w:val="both"/>
+              <w:cnfStyle w:val="000000100000" w:firstRow="0" w:lastRow="0" w:firstColumn="0" w:lastColumn="0" w:oddVBand="0" w:evenVBand="0" w:oddHBand="1" w:evenHBand="0" w:firstRowFirstColumn="0" w:firstRowLastColumn="0" w:lastRowFirstColumn="0" w:lastRowLastColumn="0"/>
+            </w:pPr>
+          </w:p>
+        </w:tc>
+        <w:tc>
+          <w:tcPr>
+            <w:tcW w:w="2916" w:type="dxa"/>
+          </w:tcPr>
+          <w:p>
+            <w:pPr>
+              <w:jc w:val="both"/>
+              <w:cnfStyle w:val="000000100000" w:firstRow="0" w:lastRow="0" w:firstColumn="0" w:lastColumn="0" w:oddVBand="0" w:evenVBand="0" w:oddHBand="1" w:evenHBand="0" w:firstRowFirstColumn="0" w:firstRowLastColumn="0" w:lastRowFirstColumn="0" w:lastRowLastColumn="0"/>
+            </w:pPr>
+          </w:p>
+          <w:p>
+            <w:pPr>
+              <w:jc w:val="both"/>
+              <w:cnfStyle w:val="000000100000" w:firstRow="0" w:lastRow="0" w:firstColumn="0" w:lastColumn="0" w:oddVBand="0" w:evenVBand="0" w:oddHBand="1" w:evenHBand="0" w:firstRowFirstColumn="0" w:firstRowLastColumn="0" w:lastRowFirstColumn="0" w:lastRowLastColumn="0"/>
+            </w:pPr>
+          </w:p>
+          <w:p>
+            <w:pPr>
+              <w:jc w:val="center"/>
+              <w:cnfStyle w:val="000000100000" w:firstRow="0" w:lastRow="0" w:firstColumn="0" w:lastColumn="0" w:oddVBand="0" w:evenVBand="0" w:oddHBand="1" w:evenHBand="0" w:firstRowFirstColumn="0" w:firstRowLastColumn="0" w:lastRowFirstColumn="0" w:lastRowLastColumn="0"/>
+            </w:pPr>
+            <w:r>
+              <w:t>Essencial</w:t>
+            </w:r>
+          </w:p>
+        </w:tc>
+      </w:tr>
+      <w:tr>
+        <w:trPr>
+          <w:trHeight w:val="61"/>
+        </w:trPr>
+        <w:tc>
+          <w:tcPr>
+            <w:cnfStyle w:val="001000000000" w:firstRow="0" w:lastRow="0" w:firstColumn="1" w:lastColumn="0" w:oddVBand="0" w:evenVBand="0" w:oddHBand="0" w:evenHBand="0" w:firstRowFirstColumn="0" w:firstRowLastColumn="0" w:lastRowFirstColumn="0" w:lastRowLastColumn="0"/>
+            <w:tcW w:w="2915" w:type="dxa"/>
+          </w:tcPr>
+          <w:p>
+            <w:pPr>
+              <w:jc w:val="center"/>
+            </w:pPr>
+          </w:p>
+        </w:tc>
+        <w:tc>
+          <w:tcPr>
+            <w:tcW w:w="2915" w:type="dxa"/>
+          </w:tcPr>
+          <w:p>
+            <w:pPr>
+              <w:jc w:val="both"/>
+              <w:cnfStyle w:val="000000000000" w:firstRow="0" w:lastRow="0" w:firstColumn="0" w:lastColumn="0" w:oddVBand="0" w:evenVBand="0" w:oddHBand="0" w:evenHBand="0" w:firstRowFirstColumn="0" w:firstRowLastColumn="0" w:lastRowFirstColumn="0" w:lastRowLastColumn="0"/>
+            </w:pPr>
+          </w:p>
+        </w:tc>
+        <w:tc>
+          <w:tcPr>
+            <w:tcW w:w="2916" w:type="dxa"/>
+          </w:tcPr>
+          <w:p>
+            <w:pPr>
+              <w:jc w:val="both"/>
+              <w:cnfStyle w:val="000000000000" w:firstRow="0" w:lastRow="0" w:firstColumn="0" w:lastColumn="0" w:oddVBand="0" w:evenVBand="0" w:oddHBand="0" w:evenHBand="0" w:firstRowFirstColumn="0" w:firstRowLastColumn="0" w:lastRowFirstColumn="0" w:lastRowLastColumn="0"/>
+            </w:pPr>
+          </w:p>
+        </w:tc>
+      </w:tr>
+      <w:tr>
+        <w:trPr>
+          <w:cnfStyle w:val="000000100000" w:firstRow="0" w:lastRow="0" w:firstColumn="0" w:lastColumn="0" w:oddVBand="0" w:evenVBand="0" w:oddHBand="1" w:evenHBand="0" w:firstRowFirstColumn="0" w:firstRowLastColumn="0" w:lastRowFirstColumn="0" w:lastRowLastColumn="0"/>
+          <w:trHeight w:val="61"/>
+        </w:trPr>
+        <w:tc>
+          <w:tcPr>
+            <w:cnfStyle w:val="001000000000" w:firstRow="0" w:lastRow="0" w:firstColumn="1" w:lastColumn="0" w:oddVBand="0" w:evenVBand="0" w:oddHBand="0" w:evenHBand="0" w:firstRowFirstColumn="0" w:firstRowLastColumn="0" w:lastRowFirstColumn="0" w:lastRowLastColumn="0"/>
+            <w:tcW w:w="2915" w:type="dxa"/>
+          </w:tcPr>
+          <w:p>
+            <w:pPr>
+              <w:jc w:val="center"/>
+              <w:rPr>
+                <w:b w:val="0"/>
+                <w:bCs w:val="0"/>
+              </w:rPr>
+            </w:pPr>
+          </w:p>
+          <w:p>
+            <w:pPr>
+              <w:jc w:val="center"/>
+            </w:pPr>
+          </w:p>
+          <w:p>
+            <w:pPr>
+              <w:jc w:val="center"/>
+              <w:rPr>
+                <w:b w:val="0"/>
+                <w:bCs w:val="0"/>
+              </w:rPr>
+            </w:pPr>
+            <w:r>
+              <w:rPr>
+                <w:b w:val="0"/>
+                <w:bCs w:val="0"/>
+              </w:rPr>
+              <w:t>Alerta de temperatura de risco</w:t>
+            </w:r>
+          </w:p>
+          <w:p>
+            <w:pPr>
+              <w:jc w:val="center"/>
+            </w:pPr>
+          </w:p>
+        </w:tc>
+        <w:tc>
+          <w:tcPr>
+            <w:tcW w:w="2915" w:type="dxa"/>
+          </w:tcPr>
+          <w:p>
+            <w:pPr>
+              <w:jc w:val="both"/>
+              <w:cnfStyle w:val="000000100000" w:firstRow="0" w:lastRow="0" w:firstColumn="0" w:lastColumn="0" w:oddVBand="0" w:evenVBand="0" w:oddHBand="1" w:evenHBand="0" w:firstRowFirstColumn="0" w:firstRowLastColumn="0" w:lastRowFirstColumn="0" w:lastRowLastColumn="0"/>
+            </w:pPr>
+          </w:p>
+          <w:p>
+            <w:pPr>
+              <w:jc w:val="both"/>
+              <w:cnfStyle w:val="000000100000" w:firstRow="0" w:lastRow="0" w:firstColumn="0" w:lastColumn="0" w:oddVBand="0" w:evenVBand="0" w:oddHBand="1" w:evenHBand="0" w:firstRowFirstColumn="0" w:firstRowLastColumn="0" w:lastRowFirstColumn="0" w:lastRowLastColumn="0"/>
+            </w:pPr>
+            <w:r>
+              <w:t>Ao receber uma temperatura fora do ideal (21</w:t>
+            </w:r>
+            <w:r>
+              <w:t>°</w:t>
+            </w:r>
+            <w:r>
+              <w:t>C até 25</w:t>
+            </w:r>
+            <w:r>
+              <w:t>°</w:t>
+            </w:r>
+            <w:r>
+              <w:t>C) o sistema emite um alerta de risco.</w:t>
+            </w:r>
+          </w:p>
+          <w:p>
+            <w:pPr>
+              <w:jc w:val="both"/>
+              <w:cnfStyle w:val="000000100000" w:firstRow="0" w:lastRow="0" w:firstColumn="0" w:lastColumn="0" w:oddVBand="0" w:evenVBand="0" w:oddHBand="1" w:evenHBand="0" w:firstRowFirstColumn="0" w:firstRowLastColumn="0" w:lastRowFirstColumn="0" w:lastRowLastColumn="0"/>
+            </w:pPr>
+          </w:p>
+        </w:tc>
+        <w:tc>
+          <w:tcPr>
+            <w:tcW w:w="2916" w:type="dxa"/>
+          </w:tcPr>
+          <w:p>
+            <w:pPr>
+              <w:jc w:val="both"/>
+              <w:cnfStyle w:val="000000100000" w:firstRow="0" w:lastRow="0" w:firstColumn="0" w:lastColumn="0" w:oddVBand="0" w:evenVBand="0" w:oddHBand="1" w:evenHBand="0" w:firstRowFirstColumn="0" w:firstRowLastColumn="0" w:lastRowFirstColumn="0" w:lastRowLastColumn="0"/>
+            </w:pPr>
+          </w:p>
+          <w:p>
+            <w:pPr>
+              <w:jc w:val="both"/>
+              <w:cnfStyle w:val="000000100000" w:firstRow="0" w:lastRow="0" w:firstColumn="0" w:lastColumn="0" w:oddVBand="0" w:evenVBand="0" w:oddHBand="1" w:evenHBand="0" w:firstRowFirstColumn="0" w:firstRowLastColumn="0" w:lastRowFirstColumn="0" w:lastRowLastColumn="0"/>
+            </w:pPr>
+          </w:p>
+          <w:p>
+            <w:pPr>
+              <w:jc w:val="center"/>
+              <w:cnfStyle w:val="000000100000" w:firstRow="0" w:lastRow="0" w:firstColumn="0" w:lastColumn="0" w:oddVBand="0" w:evenVBand="0" w:oddHBand="1" w:evenHBand="0" w:firstRowFirstColumn="0" w:firstRowLastColumn="0" w:lastRowFirstColumn="0" w:lastRowLastColumn="0"/>
+            </w:pPr>
+            <w:r>
+              <w:t>Essencial</w:t>
+            </w:r>
+          </w:p>
+        </w:tc>
+      </w:tr>
+      <w:tr>
+        <w:trPr>
+          <w:trHeight w:val="61"/>
+        </w:trPr>
+        <w:tc>
+          <w:tcPr>
+            <w:cnfStyle w:val="001000000000" w:firstRow="0" w:lastRow="0" w:firstColumn="1" w:lastColumn="0" w:oddVBand="0" w:evenVBand="0" w:oddHBand="0" w:evenHBand="0" w:firstRowFirstColumn="0" w:firstRowLastColumn="0" w:lastRowFirstColumn="0" w:lastRowLastColumn="0"/>
+            <w:tcW w:w="2915" w:type="dxa"/>
+          </w:tcPr>
+          <w:p>
+            <w:pPr>
+              <w:jc w:val="center"/>
+              <w:rPr>
+                <w:b w:val="0"/>
+                <w:bCs w:val="0"/>
+              </w:rPr>
+            </w:pPr>
+          </w:p>
+        </w:tc>
+        <w:tc>
+          <w:tcPr>
+            <w:tcW w:w="2915" w:type="dxa"/>
+          </w:tcPr>
+          <w:p>
+            <w:pPr>
+              <w:jc w:val="both"/>
+              <w:cnfStyle w:val="000000000000" w:firstRow="0" w:lastRow="0" w:firstColumn="0" w:lastColumn="0" w:oddVBand="0" w:evenVBand="0" w:oddHBand="0" w:evenHBand="0" w:firstRowFirstColumn="0" w:firstRowLastColumn="0" w:lastRowFirstColumn="0" w:lastRowLastColumn="0"/>
+            </w:pPr>
+          </w:p>
+        </w:tc>
+        <w:tc>
+          <w:tcPr>
+            <w:tcW w:w="2916" w:type="dxa"/>
+          </w:tcPr>
+          <w:p>
+            <w:pPr>
+              <w:jc w:val="both"/>
+              <w:cnfStyle w:val="000000000000" w:firstRow="0" w:lastRow="0" w:firstColumn="0" w:lastColumn="0" w:oddVBand="0" w:evenVBand="0" w:oddHBand="0" w:evenHBand="0" w:firstRowFirstColumn="0" w:firstRowLastColumn="0" w:lastRowFirstColumn="0" w:lastRowLastColumn="0"/>
+            </w:pPr>
+          </w:p>
+        </w:tc>
+      </w:tr>
+      <w:tr>
+        <w:trPr>
+          <w:cnfStyle w:val="000000100000" w:firstRow="0" w:lastRow="0" w:firstColumn="0" w:lastColumn="0" w:oddVBand="0" w:evenVBand="0" w:oddHBand="1" w:evenHBand="0" w:firstRowFirstColumn="0" w:firstRowLastColumn="0" w:lastRowFirstColumn="0" w:lastRowLastColumn="0"/>
+          <w:trHeight w:val="61"/>
+        </w:trPr>
+        <w:tc>
+          <w:tcPr>
+            <w:cnfStyle w:val="001000000000" w:firstRow="0" w:lastRow="0" w:firstColumn="1" w:lastColumn="0" w:oddVBand="0" w:evenVBand="0" w:oddHBand="0" w:evenHBand="0" w:firstRowFirstColumn="0" w:firstRowLastColumn="0" w:lastRowFirstColumn="0" w:lastRowLastColumn="0"/>
+            <w:tcW w:w="2915" w:type="dxa"/>
+          </w:tcPr>
+          <w:p>
+            <w:pPr>
+              <w:jc w:val="center"/>
+              <w:rPr>
+                <w:b w:val="0"/>
+                <w:bCs w:val="0"/>
+              </w:rPr>
+            </w:pPr>
+          </w:p>
+          <w:p>
+            <w:pPr>
+              <w:jc w:val="center"/>
+            </w:pPr>
+          </w:p>
+          <w:p>
+            <w:pPr>
+              <w:jc w:val="center"/>
+              <w:rPr>
+                <w:b w:val="0"/>
+                <w:bCs w:val="0"/>
+              </w:rPr>
+            </w:pPr>
+            <w:r>
+              <w:rPr>
+                <w:b w:val="0"/>
+                <w:bCs w:val="0"/>
+              </w:rPr>
+              <w:t>Alerta de umidade de risco</w:t>
+            </w:r>
+          </w:p>
+          <w:p>
+            <w:pPr>
+              <w:jc w:val="center"/>
+              <w:rPr>
+                <w:b w:val="0"/>
+                <w:bCs w:val="0"/>
+              </w:rPr>
+            </w:pPr>
+          </w:p>
+        </w:tc>
+        <w:tc>
+          <w:tcPr>
+            <w:tcW w:w="2915" w:type="dxa"/>
+          </w:tcPr>
+          <w:p>
+            <w:pPr>
+              <w:jc w:val="both"/>
+              <w:cnfStyle w:val="000000100000" w:firstRow="0" w:lastRow="0" w:firstColumn="0" w:lastColumn="0" w:oddVBand="0" w:evenVBand="0" w:oddHBand="1" w:evenHBand="0" w:firstRowFirstColumn="0" w:firstRowLastColumn="0" w:lastRowFirstColumn="0" w:lastRowLastColumn="0"/>
+            </w:pPr>
+          </w:p>
+          <w:p>
+            <w:pPr>
+              <w:jc w:val="both"/>
+              <w:cnfStyle w:val="000000100000" w:firstRow="0" w:lastRow="0" w:firstColumn="0" w:lastColumn="0" w:oddVBand="0" w:evenVBand="0" w:oddHBand="1" w:evenHBand="0" w:firstRowFirstColumn="0" w:firstRowLastColumn="0" w:lastRowFirstColumn="0" w:lastRowLastColumn="0"/>
+            </w:pPr>
+            <w:r>
+              <w:t>Ao receber uma umidade fora do ideal (94% até 95% em relação a HR) o sistema emite um alerta de risco.</w:t>
+            </w:r>
+          </w:p>
+          <w:p>
+            <w:pPr>
+              <w:jc w:val="both"/>
+              <w:cnfStyle w:val="000000100000" w:firstRow="0" w:lastRow="0" w:firstColumn="0" w:lastColumn="0" w:oddVBand="0" w:evenVBand="0" w:oddHBand="1" w:evenHBand="0" w:firstRowFirstColumn="0" w:firstRowLastColumn="0" w:lastRowFirstColumn="0" w:lastRowLastColumn="0"/>
+            </w:pPr>
+          </w:p>
+        </w:tc>
+        <w:tc>
+          <w:tcPr>
+            <w:tcW w:w="2916" w:type="dxa"/>
+          </w:tcPr>
+          <w:p>
+            <w:pPr>
+              <w:jc w:val="both"/>
+              <w:cnfStyle w:val="000000100000" w:firstRow="0" w:lastRow="0" w:firstColumn="0" w:lastColumn="0" w:oddVBand="0" w:evenVBand="0" w:oddHBand="1" w:evenHBand="0" w:firstRowFirstColumn="0" w:firstRowLastColumn="0" w:lastRowFirstColumn="0" w:lastRowLastColumn="0"/>
+            </w:pPr>
+          </w:p>
+          <w:p>
+            <w:pPr>
+              <w:jc w:val="both"/>
+              <w:cnfStyle w:val="000000100000" w:firstRow="0" w:lastRow="0" w:firstColumn="0" w:lastColumn="0" w:oddVBand="0" w:evenVBand="0" w:oddHBand="1" w:evenHBand="0" w:firstRowFirstColumn="0" w:firstRowLastColumn="0" w:lastRowFirstColumn="0" w:lastRowLastColumn="0"/>
+            </w:pPr>
+          </w:p>
+          <w:p>
+            <w:pPr>
+              <w:jc w:val="center"/>
+              <w:cnfStyle w:val="000000100000" w:firstRow="0" w:lastRow="0" w:firstColumn="0" w:lastColumn="0" w:oddVBand="0" w:evenVBand="0" w:oddHBand="1" w:evenHBand="0" w:firstRowFirstColumn="0" w:firstRowLastColumn="0" w:lastRowFirstColumn="0" w:lastRowLastColumn="0"/>
+            </w:pPr>
+            <w:r>
+              <w:t>Essencial</w:t>
+            </w:r>
+          </w:p>
+        </w:tc>
+      </w:tr>
+    </w:tbl>
+    <w:p>
+      <w:pPr>
+        <w:jc w:val="center"/>
+        <w:rPr>
+          <w:sz w:val="36"/>
+          <w:szCs w:val="36"/>
+        </w:rPr>
+      </w:pPr>
+    </w:p>
+    <w:p>
+      <w:pPr>
+        <w:rPr>
+          <w:sz w:val="36"/>
+          <w:szCs w:val="36"/>
+        </w:rPr>
+      </w:pPr>
+    </w:p>
+    <w:p>
+      <w:pPr>
+        <w:rPr>
+          <w:b/>
+          <w:bCs/>
+        </w:rPr>
+      </w:pPr>
+      <w:r>
+        <w:rPr>
+          <w:b/>
+          <w:bCs/>
+        </w:rPr>
+        <w:lastRenderedPageBreak/>
+        <w:t xml:space="preserve">Requisitos Não </w:t>
+      </w:r>
+      <w:r>
+        <w:rPr>
+          <w:b/>
+          <w:bCs/>
+        </w:rPr>
+        <w:t>F</w:t>
+      </w:r>
+      <w:r>
+        <w:rPr>
+          <w:b/>
+          <w:bCs/>
+        </w:rPr>
+        <w:t>uncionais</w:t>
+      </w:r>
+    </w:p>
+    <w:tbl>
+      <w:tblPr>
+        <w:tblStyle w:val="TabeladeGrelha2"/>
+        <w:tblpPr w:leftFromText="141" w:rightFromText="141" w:vertAnchor="page" w:horzAnchor="margin" w:tblpY="2105"/>
+        <w:tblW w:w="8746" w:type="dxa"/>
+        <w:tblLook w:val="04A0" w:firstRow="1" w:lastRow="0" w:firstColumn="1" w:lastColumn="0" w:noHBand="0" w:noVBand="1"/>
+      </w:tblPr>
+      <w:tblGrid>
+        <w:gridCol w:w="2915"/>
+        <w:gridCol w:w="2915"/>
+        <w:gridCol w:w="2916"/>
+      </w:tblGrid>
+      <w:tr>
+        <w:trPr>
+          <w:cnfStyle w:val="100000000000" w:firstRow="1" w:lastRow="0" w:firstColumn="0" w:lastColumn="0" w:oddVBand="0" w:evenVBand="0" w:oddHBand="0" w:evenHBand="0" w:firstRowFirstColumn="0" w:firstRowLastColumn="0" w:lastRowFirstColumn="0" w:lastRowLastColumn="0"/>
+          <w:trHeight w:val="459"/>
+        </w:trPr>
+        <w:tc>
+          <w:tcPr>
+            <w:cnfStyle w:val="001000000000" w:firstRow="0" w:lastRow="0" w:firstColumn="1" w:lastColumn="0" w:oddVBand="0" w:evenVBand="0" w:oddHBand="0" w:evenHBand="0" w:firstRowFirstColumn="0" w:firstRowLastColumn="0" w:lastRowFirstColumn="0" w:lastRowLastColumn="0"/>
+            <w:tcW w:w="2915" w:type="dxa"/>
+          </w:tcPr>
+          <w:p>
+            <w:pPr>
+              <w:jc w:val="center"/>
+            </w:pPr>
+            <w:r>
+              <w:t>Nome do requisito</w:t>
+            </w:r>
+          </w:p>
+        </w:tc>
+        <w:tc>
+          <w:tcPr>
+            <w:tcW w:w="2915" w:type="dxa"/>
+          </w:tcPr>
+          <w:p>
+            <w:pPr>
+              <w:jc w:val="center"/>
+              <w:cnfStyle w:val="100000000000" w:firstRow="1" w:lastRow="0" w:firstColumn="0" w:lastColumn="0" w:oddVBand="0" w:evenVBand="0" w:oddHBand="0" w:evenHBand="0" w:firstRowFirstColumn="0" w:firstRowLastColumn="0" w:lastRowFirstColumn="0" w:lastRowLastColumn="0"/>
+            </w:pPr>
+            <w:r>
+              <w:t>Descrição</w:t>
+            </w:r>
+          </w:p>
+        </w:tc>
+        <w:tc>
+          <w:tcPr>
+            <w:tcW w:w="2916" w:type="dxa"/>
+          </w:tcPr>
+          <w:p>
+            <w:pPr>
+              <w:jc w:val="center"/>
+              <w:cnfStyle w:val="100000000000" w:firstRow="1" w:lastRow="0" w:firstColumn="0" w:lastColumn="0" w:oddVBand="0" w:evenVBand="0" w:oddHBand="0" w:evenHBand="0" w:firstRowFirstColumn="0" w:firstRowLastColumn="0" w:lastRowFirstColumn="0" w:lastRowLastColumn="0"/>
+            </w:pPr>
+            <w:r>
+              <w:t>Classificação</w:t>
+            </w:r>
+          </w:p>
+        </w:tc>
+      </w:tr>
+      <w:tr>
+        <w:trPr>
+          <w:cnfStyle w:val="000000100000" w:firstRow="0" w:lastRow="0" w:firstColumn="0" w:lastColumn="0" w:oddVBand="0" w:evenVBand="0" w:oddHBand="1" w:evenHBand="0" w:firstRowFirstColumn="0" w:firstRowLastColumn="0" w:lastRowFirstColumn="0" w:lastRowLastColumn="0"/>
+          <w:trHeight w:val="478"/>
+        </w:trPr>
+        <w:tc>
+          <w:tcPr>
+            <w:cnfStyle w:val="001000000000" w:firstRow="0" w:lastRow="0" w:firstColumn="1" w:lastColumn="0" w:oddVBand="0" w:evenVBand="0" w:oddHBand="0" w:evenHBand="0" w:firstRowFirstColumn="0" w:firstRowLastColumn="0" w:lastRowFirstColumn="0" w:lastRowLastColumn="0"/>
+            <w:tcW w:w="2915" w:type="dxa"/>
+          </w:tcPr>
+          <w:p>
+            <w:pPr>
+              <w:jc w:val="center"/>
+              <w:rPr>
+                <w:b w:val="0"/>
+                <w:bCs w:val="0"/>
+              </w:rPr>
+            </w:pPr>
+          </w:p>
+          <w:p/>
+          <w:p>
+            <w:pPr>
+              <w:jc w:val="center"/>
+              <w:rPr>
+                <w:b w:val="0"/>
+                <w:bCs w:val="0"/>
+              </w:rPr>
+            </w:pPr>
+            <w:r>
+              <w:rPr>
+                <w:b w:val="0"/>
+                <w:bCs w:val="0"/>
+              </w:rPr>
+              <w:t>Retorno de dados</w:t>
+            </w:r>
+          </w:p>
+          <w:p>
+            <w:pPr>
+              <w:jc w:val="center"/>
+            </w:pPr>
+          </w:p>
+        </w:tc>
+        <w:tc>
+          <w:tcPr>
+            <w:tcW w:w="2915" w:type="dxa"/>
+          </w:tcPr>
+          <w:p>
+            <w:pPr>
+              <w:jc w:val="both"/>
+              <w:cnfStyle w:val="000000100000" w:firstRow="0" w:lastRow="0" w:firstColumn="0" w:lastColumn="0" w:oddVBand="0" w:evenVBand="0" w:oddHBand="1" w:evenHBand="0" w:firstRowFirstColumn="0" w:firstRowLastColumn="0" w:lastRowFirstColumn="0" w:lastRowLastColumn="0"/>
+            </w:pPr>
+          </w:p>
+          <w:p>
+            <w:pPr>
+              <w:jc w:val="both"/>
+              <w:cnfStyle w:val="000000100000" w:firstRow="0" w:lastRow="0" w:firstColumn="0" w:lastColumn="0" w:oddVBand="0" w:evenVBand="0" w:oddHBand="1" w:evenHBand="0" w:firstRowFirstColumn="0" w:firstRowLastColumn="0" w:lastRowFirstColumn="0" w:lastRowLastColumn="0"/>
+            </w:pPr>
+            <w:r>
+              <w:t>Os dados de temperatura e umidade, são retornados para visualização a cada 1 segundo</w:t>
+            </w:r>
+          </w:p>
+          <w:p>
+            <w:pPr>
+              <w:jc w:val="both"/>
+              <w:cnfStyle w:val="000000100000" w:firstRow="0" w:lastRow="0" w:firstColumn="0" w:lastColumn="0" w:oddVBand="0" w:evenVBand="0" w:oddHBand="1" w:evenHBand="0" w:firstRowFirstColumn="0" w:firstRowLastColumn="0" w:lastRowFirstColumn="0" w:lastRowLastColumn="0"/>
+            </w:pPr>
+          </w:p>
+        </w:tc>
+        <w:tc>
+          <w:tcPr>
+            <w:tcW w:w="2916" w:type="dxa"/>
+          </w:tcPr>
+          <w:p>
+            <w:pPr>
+              <w:jc w:val="both"/>
+              <w:cnfStyle w:val="000000100000" w:firstRow="0" w:lastRow="0" w:firstColumn="0" w:lastColumn="0" w:oddVBand="0" w:evenVBand="0" w:oddHBand="1" w:evenHBand="0" w:firstRowFirstColumn="0" w:firstRowLastColumn="0" w:lastRowFirstColumn="0" w:lastRowLastColumn="0"/>
+            </w:pPr>
+          </w:p>
+          <w:p>
+            <w:pPr>
+              <w:cnfStyle w:val="000000100000" w:firstRow="0" w:lastRow="0" w:firstColumn="0" w:lastColumn="0" w:oddVBand="0" w:evenVBand="0" w:oddHBand="1" w:evenHBand="0" w:firstRowFirstColumn="0" w:firstRowLastColumn="0" w:lastRowFirstColumn="0" w:lastRowLastColumn="0"/>
+            </w:pPr>
+          </w:p>
+          <w:p>
+            <w:pPr>
+              <w:jc w:val="center"/>
+              <w:cnfStyle w:val="000000100000" w:firstRow="0" w:lastRow="0" w:firstColumn="0" w:lastColumn="0" w:oddVBand="0" w:evenVBand="0" w:oddHBand="1" w:evenHBand="0" w:firstRowFirstColumn="0" w:firstRowLastColumn="0" w:lastRowFirstColumn="0" w:lastRowLastColumn="0"/>
+            </w:pPr>
+            <w:r>
+              <w:t>Importante</w:t>
+            </w:r>
+          </w:p>
+        </w:tc>
+      </w:tr>
+      <w:tr>
+        <w:trPr>
+          <w:trHeight w:val="61"/>
+        </w:trPr>
+        <w:tc>
+          <w:tcPr>
+            <w:cnfStyle w:val="001000000000" w:firstRow="0" w:lastRow="0" w:firstColumn="1" w:lastColumn="0" w:oddVBand="0" w:evenVBand="0" w:oddHBand="0" w:evenHBand="0" w:firstRowFirstColumn="0" w:firstRowLastColumn="0" w:lastRowFirstColumn="0" w:lastRowLastColumn="0"/>
+            <w:tcW w:w="2915" w:type="dxa"/>
+          </w:tcPr>
+          <w:p>
+            <w:pPr>
+              <w:jc w:val="both"/>
+              <w:rPr>
+                <w:b w:val="0"/>
+                <w:bCs w:val="0"/>
+              </w:rPr>
+            </w:pPr>
+          </w:p>
+        </w:tc>
+        <w:tc>
+          <w:tcPr>
+            <w:tcW w:w="2915" w:type="dxa"/>
+          </w:tcPr>
+          <w:p>
+            <w:pPr>
+              <w:jc w:val="both"/>
+              <w:cnfStyle w:val="000000000000" w:firstRow="0" w:lastRow="0" w:firstColumn="0" w:lastColumn="0" w:oddVBand="0" w:evenVBand="0" w:oddHBand="0" w:evenHBand="0" w:firstRowFirstColumn="0" w:firstRowLastColumn="0" w:lastRowFirstColumn="0" w:lastRowLastColumn="0"/>
+            </w:pPr>
+          </w:p>
+        </w:tc>
+        <w:tc>
+          <w:tcPr>
+            <w:tcW w:w="2916" w:type="dxa"/>
+          </w:tcPr>
+          <w:p>
+            <w:pPr>
+              <w:jc w:val="both"/>
+              <w:cnfStyle w:val="000000000000" w:firstRow="0" w:lastRow="0" w:firstColumn="0" w:lastColumn="0" w:oddVBand="0" w:evenVBand="0" w:oddHBand="0" w:evenHBand="0" w:firstRowFirstColumn="0" w:firstRowLastColumn="0" w:lastRowFirstColumn="0" w:lastRowLastColumn="0"/>
+            </w:pPr>
+          </w:p>
+        </w:tc>
+      </w:tr>
+      <w:tr>
+        <w:trPr>
+          <w:cnfStyle w:val="000000100000" w:firstRow="0" w:lastRow="0" w:firstColumn="0" w:lastColumn="0" w:oddVBand="0" w:evenVBand="0" w:oddHBand="1" w:evenHBand="0" w:firstRowFirstColumn="0" w:firstRowLastColumn="0" w:lastRowFirstColumn="0" w:lastRowLastColumn="0"/>
+          <w:trHeight w:val="478"/>
+        </w:trPr>
+        <w:tc>
+          <w:tcPr>
+            <w:cnfStyle w:val="001000000000" w:firstRow="0" w:lastRow="0" w:firstColumn="1" w:lastColumn="0" w:oddVBand="0" w:evenVBand="0" w:oddHBand="0" w:evenHBand="0" w:firstRowFirstColumn="0" w:firstRowLastColumn="0" w:lastRowFirstColumn="0" w:lastRowLastColumn="0"/>
+            <w:tcW w:w="2915" w:type="dxa"/>
+          </w:tcPr>
+          <w:p/>
+          <w:p>
+            <w:pPr>
+              <w:jc w:val="center"/>
+              <w:rPr>
+                <w:b w:val="0"/>
+                <w:bCs w:val="0"/>
+              </w:rPr>
+            </w:pPr>
+            <w:r>
+              <w:rPr>
+                <w:b w:val="0"/>
+                <w:bCs w:val="0"/>
+              </w:rPr>
+              <w:t>Média de temperatura</w:t>
+            </w:r>
+          </w:p>
+        </w:tc>
+        <w:tc>
+          <w:tcPr>
+            <w:tcW w:w="2915" w:type="dxa"/>
+          </w:tcPr>
+          <w:p>
+            <w:pPr>
+              <w:jc w:val="both"/>
+              <w:cnfStyle w:val="000000100000" w:firstRow="0" w:lastRow="0" w:firstColumn="0" w:lastColumn="0" w:oddVBand="0" w:evenVBand="0" w:oddHBand="1" w:evenHBand="0" w:firstRowFirstColumn="0" w:firstRowLastColumn="0" w:lastRowFirstColumn="0" w:lastRowLastColumn="0"/>
+            </w:pPr>
+          </w:p>
+          <w:p>
+            <w:pPr>
+              <w:jc w:val="both"/>
+              <w:cnfStyle w:val="000000100000" w:firstRow="0" w:lastRow="0" w:firstColumn="0" w:lastColumn="0" w:oddVBand="0" w:evenVBand="0" w:oddHBand="1" w:evenHBand="0" w:firstRowFirstColumn="0" w:firstRowLastColumn="0" w:lastRowFirstColumn="0" w:lastRowLastColumn="0"/>
+            </w:pPr>
+            <w:r>
+              <w:t>A temperatura média é retornada a cada 10 minutos</w:t>
+            </w:r>
+          </w:p>
+          <w:p>
+            <w:pPr>
+              <w:jc w:val="both"/>
+              <w:cnfStyle w:val="000000100000" w:firstRow="0" w:lastRow="0" w:firstColumn="0" w:lastColumn="0" w:oddVBand="0" w:evenVBand="0" w:oddHBand="1" w:evenHBand="0" w:firstRowFirstColumn="0" w:firstRowLastColumn="0" w:lastRowFirstColumn="0" w:lastRowLastColumn="0"/>
+            </w:pPr>
+          </w:p>
+        </w:tc>
+        <w:tc>
+          <w:tcPr>
+            <w:tcW w:w="2916" w:type="dxa"/>
+          </w:tcPr>
+          <w:p>
+            <w:pPr>
+              <w:jc w:val="both"/>
+              <w:cnfStyle w:val="000000100000" w:firstRow="0" w:lastRow="0" w:firstColumn="0" w:lastColumn="0" w:oddVBand="0" w:evenVBand="0" w:oddHBand="1" w:evenHBand="0" w:firstRowFirstColumn="0" w:firstRowLastColumn="0" w:lastRowFirstColumn="0" w:lastRowLastColumn="0"/>
+            </w:pPr>
+          </w:p>
+          <w:p>
+            <w:pPr>
+              <w:jc w:val="center"/>
+              <w:cnfStyle w:val="000000100000" w:firstRow="0" w:lastRow="0" w:firstColumn="0" w:lastColumn="0" w:oddVBand="0" w:evenVBand="0" w:oddHBand="1" w:evenHBand="0" w:firstRowFirstColumn="0" w:firstRowLastColumn="0" w:lastRowFirstColumn="0" w:lastRowLastColumn="0"/>
+            </w:pPr>
+            <w:r>
+              <w:t>Importante</w:t>
+            </w:r>
+          </w:p>
+        </w:tc>
+      </w:tr>
+      <w:tr>
+        <w:trPr>
+          <w:trHeight w:val="61"/>
+        </w:trPr>
+        <w:tc>
+          <w:tcPr>
+            <w:cnfStyle w:val="001000000000" w:firstRow="0" w:lastRow="0" w:firstColumn="1" w:lastColumn="0" w:oddVBand="0" w:evenVBand="0" w:oddHBand="0" w:evenHBand="0" w:firstRowFirstColumn="0" w:firstRowLastColumn="0" w:lastRowFirstColumn="0" w:lastRowLastColumn="0"/>
+            <w:tcW w:w="2915" w:type="dxa"/>
+          </w:tcPr>
+          <w:p>
+            <w:pPr>
+              <w:jc w:val="both"/>
+            </w:pPr>
+          </w:p>
+        </w:tc>
+        <w:tc>
+          <w:tcPr>
+            <w:tcW w:w="2915" w:type="dxa"/>
+          </w:tcPr>
+          <w:p>
+            <w:pPr>
+              <w:jc w:val="both"/>
+              <w:cnfStyle w:val="000000000000" w:firstRow="0" w:lastRow="0" w:firstColumn="0" w:lastColumn="0" w:oddVBand="0" w:evenVBand="0" w:oddHBand="0" w:evenHBand="0" w:firstRowFirstColumn="0" w:firstRowLastColumn="0" w:lastRowFirstColumn="0" w:lastRowLastColumn="0"/>
+            </w:pPr>
+          </w:p>
+        </w:tc>
+        <w:tc>
+          <w:tcPr>
+            <w:tcW w:w="2916" w:type="dxa"/>
+          </w:tcPr>
+          <w:p>
+            <w:pPr>
+              <w:jc w:val="both"/>
+              <w:cnfStyle w:val="000000000000" w:firstRow="0" w:lastRow="0" w:firstColumn="0" w:lastColumn="0" w:oddVBand="0" w:evenVBand="0" w:oddHBand="0" w:evenHBand="0" w:firstRowFirstColumn="0" w:firstRowLastColumn="0" w:lastRowFirstColumn="0" w:lastRowLastColumn="0"/>
+            </w:pPr>
+          </w:p>
+        </w:tc>
+      </w:tr>
+      <w:tr>
+        <w:trPr>
+          <w:cnfStyle w:val="000000100000" w:firstRow="0" w:lastRow="0" w:firstColumn="0" w:lastColumn="0" w:oddVBand="0" w:evenVBand="0" w:oddHBand="1" w:evenHBand="0" w:firstRowFirstColumn="0" w:firstRowLastColumn="0" w:lastRowFirstColumn="0" w:lastRowLastColumn="0"/>
+          <w:trHeight w:val="61"/>
+        </w:trPr>
+        <w:tc>
+          <w:tcPr>
+            <w:cnfStyle w:val="001000000000" w:firstRow="0" w:lastRow="0" w:firstColumn="1" w:lastColumn="0" w:oddVBand="0" w:evenVBand="0" w:oddHBand="0" w:evenHBand="0" w:firstRowFirstColumn="0" w:firstRowLastColumn="0" w:lastRowFirstColumn="0" w:lastRowLastColumn="0"/>
+            <w:tcW w:w="2915" w:type="dxa"/>
+          </w:tcPr>
+          <w:p>
+            <w:pPr>
+              <w:jc w:val="center"/>
+              <w:rPr>
+                <w:b w:val="0"/>
+                <w:bCs w:val="0"/>
+              </w:rPr>
+            </w:pPr>
+          </w:p>
+          <w:p/>
+          <w:p>
+            <w:pPr>
+              <w:jc w:val="center"/>
+              <w:rPr>
+                <w:b w:val="0"/>
+                <w:bCs w:val="0"/>
+              </w:rPr>
+            </w:pPr>
+            <w:r>
+              <w:rPr>
+                <w:b w:val="0"/>
+                <w:bCs w:val="0"/>
+              </w:rPr>
+              <w:t>Temperatura máxima e mínima</w:t>
+            </w:r>
+          </w:p>
+          <w:p>
+            <w:pPr>
+              <w:jc w:val="center"/>
+            </w:pPr>
+          </w:p>
+        </w:tc>
+        <w:tc>
+          <w:tcPr>
+            <w:tcW w:w="2915" w:type="dxa"/>
+          </w:tcPr>
+          <w:p>
+            <w:pPr>
+              <w:jc w:val="both"/>
+              <w:cnfStyle w:val="000000100000" w:firstRow="0" w:lastRow="0" w:firstColumn="0" w:lastColumn="0" w:oddVBand="0" w:evenVBand="0" w:oddHBand="1" w:evenHBand="0" w:firstRowFirstColumn="0" w:firstRowLastColumn="0" w:lastRowFirstColumn="0" w:lastRowLastColumn="0"/>
+            </w:pPr>
+          </w:p>
+          <w:p>
+            <w:pPr>
+              <w:jc w:val="both"/>
+              <w:cnfStyle w:val="000000100000" w:firstRow="0" w:lastRow="0" w:firstColumn="0" w:lastColumn="0" w:oddVBand="0" w:evenVBand="0" w:oddHBand="1" w:evenHBand="0" w:firstRowFirstColumn="0" w:firstRowLastColumn="0" w:lastRowFirstColumn="0" w:lastRowLastColumn="0"/>
+            </w:pPr>
+            <w:r>
+              <w:t>São capturadas quando é retornado um valor acima ou abaixo dos recebidos até o momento.</w:t>
+            </w:r>
+          </w:p>
+          <w:p>
+            <w:pPr>
+              <w:jc w:val="both"/>
+              <w:cnfStyle w:val="000000100000" w:firstRow="0" w:lastRow="0" w:firstColumn="0" w:lastColumn="0" w:oddVBand="0" w:evenVBand="0" w:oddHBand="1" w:evenHBand="0" w:firstRowFirstColumn="0" w:firstRowLastColumn="0" w:lastRowFirstColumn="0" w:lastRowLastColumn="0"/>
+            </w:pPr>
+          </w:p>
+        </w:tc>
+        <w:tc>
+          <w:tcPr>
+            <w:tcW w:w="2916" w:type="dxa"/>
+          </w:tcPr>
+          <w:p>
+            <w:pPr>
+              <w:jc w:val="both"/>
+              <w:cnfStyle w:val="000000100000" w:firstRow="0" w:lastRow="0" w:firstColumn="0" w:lastColumn="0" w:oddVBand="0" w:evenVBand="0" w:oddHBand="1" w:evenHBand="0" w:firstRowFirstColumn="0" w:firstRowLastColumn="0" w:lastRowFirstColumn="0" w:lastRowLastColumn="0"/>
+            </w:pPr>
+          </w:p>
+          <w:p>
+            <w:pPr>
+              <w:jc w:val="both"/>
+              <w:cnfStyle w:val="000000100000" w:firstRow="0" w:lastRow="0" w:firstColumn="0" w:lastColumn="0" w:oddVBand="0" w:evenVBand="0" w:oddHBand="1" w:evenHBand="0" w:firstRowFirstColumn="0" w:firstRowLastColumn="0" w:lastRowFirstColumn="0" w:lastRowLastColumn="0"/>
+            </w:pPr>
+          </w:p>
+          <w:p>
+            <w:pPr>
+              <w:jc w:val="center"/>
+              <w:cnfStyle w:val="000000100000" w:firstRow="0" w:lastRow="0" w:firstColumn="0" w:lastColumn="0" w:oddVBand="0" w:evenVBand="0" w:oddHBand="1" w:evenHBand="0" w:firstRowFirstColumn="0" w:firstRowLastColumn="0" w:lastRowFirstColumn="0" w:lastRowLastColumn="0"/>
+            </w:pPr>
+            <w:r>
+              <w:t>importante</w:t>
+            </w:r>
+          </w:p>
+        </w:tc>
+      </w:tr>
+      <w:tr>
+        <w:trPr>
+          <w:trHeight w:val="61"/>
+        </w:trPr>
+        <w:tc>
+          <w:tcPr>
+            <w:cnfStyle w:val="001000000000" w:firstRow="0" w:lastRow="0" w:firstColumn="1" w:lastColumn="0" w:oddVBand="0" w:evenVBand="0" w:oddHBand="0" w:evenHBand="0" w:firstRowFirstColumn="0" w:firstRowLastColumn="0" w:lastRowFirstColumn="0" w:lastRowLastColumn="0"/>
+            <w:tcW w:w="2915" w:type="dxa"/>
+          </w:tcPr>
+          <w:p>
+            <w:pPr>
+              <w:jc w:val="center"/>
+              <w:rPr>
+                <w:b w:val="0"/>
+                <w:bCs w:val="0"/>
+              </w:rPr>
+            </w:pPr>
+          </w:p>
+        </w:tc>
+        <w:tc>
+          <w:tcPr>
+            <w:tcW w:w="2915" w:type="dxa"/>
+          </w:tcPr>
+          <w:p>
+            <w:pPr>
+              <w:jc w:val="both"/>
+              <w:cnfStyle w:val="000000000000" w:firstRow="0" w:lastRow="0" w:firstColumn="0" w:lastColumn="0" w:oddVBand="0" w:evenVBand="0" w:oddHBand="0" w:evenHBand="0" w:firstRowFirstColumn="0" w:firstRowLastColumn="0" w:lastRowFirstColumn="0" w:lastRowLastColumn="0"/>
+            </w:pPr>
+          </w:p>
+        </w:tc>
+        <w:tc>
+          <w:tcPr>
+            <w:tcW w:w="2916" w:type="dxa"/>
+          </w:tcPr>
+          <w:p>
+            <w:pPr>
+              <w:jc w:val="both"/>
+              <w:cnfStyle w:val="000000000000" w:firstRow="0" w:lastRow="0" w:firstColumn="0" w:lastColumn="0" w:oddVBand="0" w:evenVBand="0" w:oddHBand="0" w:evenHBand="0" w:firstRowFirstColumn="0" w:firstRowLastColumn="0" w:lastRowFirstColumn="0" w:lastRowLastColumn="0"/>
+            </w:pPr>
+          </w:p>
+        </w:tc>
+      </w:tr>
+      <w:tr>
+        <w:trPr>
+          <w:cnfStyle w:val="000000100000" w:firstRow="0" w:lastRow="0" w:firstColumn="0" w:lastColumn="0" w:oddVBand="0" w:evenVBand="0" w:oddHBand="1" w:evenHBand="0" w:firstRowFirstColumn="0" w:firstRowLastColumn="0" w:lastRowFirstColumn="0" w:lastRowLastColumn="0"/>
+          <w:trHeight w:val="61"/>
+        </w:trPr>
+        <w:tc>
+          <w:tcPr>
+            <w:cnfStyle w:val="001000000000" w:firstRow="0" w:lastRow="0" w:firstColumn="1" w:lastColumn="0" w:oddVBand="0" w:evenVBand="0" w:oddHBand="0" w:evenHBand="0" w:firstRowFirstColumn="0" w:firstRowLastColumn="0" w:lastRowFirstColumn="0" w:lastRowLastColumn="0"/>
+            <w:tcW w:w="2915" w:type="dxa"/>
+          </w:tcPr>
+          <w:p>
+            <w:pPr>
+              <w:tabs>
+                <w:tab w:val="left" w:pos="829"/>
+              </w:tabs>
+            </w:pPr>
+          </w:p>
+          <w:p>
+            <w:pPr>
+              <w:tabs>
+                <w:tab w:val="left" w:pos="829"/>
+              </w:tabs>
+              <w:jc w:val="center"/>
+              <w:rPr>
+                <w:b w:val="0"/>
+                <w:bCs w:val="0"/>
+              </w:rPr>
+            </w:pPr>
+            <w:r>
+              <w:rPr>
+                <w:b w:val="0"/>
+                <w:bCs w:val="0"/>
+              </w:rPr>
+              <w:t>Gráficos de variações</w:t>
+            </w:r>
+          </w:p>
+          <w:p>
+            <w:pPr>
+              <w:jc w:val="center"/>
+              <w:rPr>
+                <w:b w:val="0"/>
+                <w:bCs w:val="0"/>
+              </w:rPr>
+            </w:pPr>
+          </w:p>
+        </w:tc>
+        <w:tc>
+          <w:tcPr>
+            <w:tcW w:w="2915" w:type="dxa"/>
+          </w:tcPr>
+          <w:p>
+            <w:pPr>
+              <w:jc w:val="both"/>
+              <w:cnfStyle w:val="000000100000" w:firstRow="0" w:lastRow="0" w:firstColumn="0" w:lastColumn="0" w:oddVBand="0" w:evenVBand="0" w:oddHBand="1" w:evenHBand="0" w:firstRowFirstColumn="0" w:firstRowLastColumn="0" w:lastRowFirstColumn="0" w:lastRowLastColumn="0"/>
+            </w:pPr>
+          </w:p>
+          <w:p>
+            <w:pPr>
+              <w:jc w:val="both"/>
+              <w:cnfStyle w:val="000000100000" w:firstRow="0" w:lastRow="0" w:firstColumn="0" w:lastColumn="0" w:oddVBand="0" w:evenVBand="0" w:oddHBand="1" w:evenHBand="0" w:firstRowFirstColumn="0" w:firstRowLastColumn="0" w:lastRowFirstColumn="0" w:lastRowLastColumn="0"/>
+            </w:pPr>
+            <w:r>
+              <w:t>O gráfico é atualizado a cada 1 segundo.</w:t>
+            </w:r>
+          </w:p>
+          <w:p>
+            <w:pPr>
+              <w:jc w:val="both"/>
+              <w:cnfStyle w:val="000000100000" w:firstRow="0" w:lastRow="0" w:firstColumn="0" w:lastColumn="0" w:oddVBand="0" w:evenVBand="0" w:oddHBand="1" w:evenHBand="0" w:firstRowFirstColumn="0" w:firstRowLastColumn="0" w:lastRowFirstColumn="0" w:lastRowLastColumn="0"/>
+            </w:pPr>
+          </w:p>
+        </w:tc>
+        <w:tc>
+          <w:tcPr>
+            <w:tcW w:w="2916" w:type="dxa"/>
+          </w:tcPr>
+          <w:p>
+            <w:pPr>
+              <w:jc w:val="both"/>
+              <w:cnfStyle w:val="000000100000" w:firstRow="0" w:lastRow="0" w:firstColumn="0" w:lastColumn="0" w:oddVBand="0" w:evenVBand="0" w:oddHBand="1" w:evenHBand="0" w:firstRowFirstColumn="0" w:firstRowLastColumn="0" w:lastRowFirstColumn="0" w:lastRowLastColumn="0"/>
+            </w:pPr>
+          </w:p>
+          <w:p>
+            <w:pPr>
+              <w:jc w:val="center"/>
+              <w:cnfStyle w:val="000000100000" w:firstRow="0" w:lastRow="0" w:firstColumn="0" w:lastColumn="0" w:oddVBand="0" w:evenVBand="0" w:oddHBand="1" w:evenHBand="0" w:firstRowFirstColumn="0" w:firstRowLastColumn="0" w:lastRowFirstColumn="0" w:lastRowLastColumn="0"/>
+            </w:pPr>
+            <w:r>
+              <w:t>importante</w:t>
+            </w:r>
+          </w:p>
+        </w:tc>
+      </w:tr>
+      <w:tr>
+        <w:trPr>
+          <w:trHeight w:val="61"/>
+        </w:trPr>
+        <w:tc>
+          <w:tcPr>
+            <w:cnfStyle w:val="001000000000" w:firstRow="0" w:lastRow="0" w:firstColumn="1" w:lastColumn="0" w:oddVBand="0" w:evenVBand="0" w:oddHBand="0" w:evenHBand="0" w:firstRowFirstColumn="0" w:firstRowLastColumn="0" w:lastRowFirstColumn="0" w:lastRowLastColumn="0"/>
+            <w:tcW w:w="2915" w:type="dxa"/>
+          </w:tcPr>
+          <w:p>
+            <w:pPr>
+              <w:jc w:val="center"/>
+            </w:pPr>
+          </w:p>
+        </w:tc>
+        <w:tc>
+          <w:tcPr>
+            <w:tcW w:w="2915" w:type="dxa"/>
+          </w:tcPr>
+          <w:p>
+            <w:pPr>
+              <w:jc w:val="both"/>
+              <w:cnfStyle w:val="000000000000" w:firstRow="0" w:lastRow="0" w:firstColumn="0" w:lastColumn="0" w:oddVBand="0" w:evenVBand="0" w:oddHBand="0" w:evenHBand="0" w:firstRowFirstColumn="0" w:firstRowLastColumn="0" w:lastRowFirstColumn="0" w:lastRowLastColumn="0"/>
+            </w:pPr>
+          </w:p>
+        </w:tc>
+        <w:tc>
+          <w:tcPr>
+            <w:tcW w:w="2916" w:type="dxa"/>
+          </w:tcPr>
+          <w:p>
+            <w:pPr>
+              <w:jc w:val="both"/>
+              <w:cnfStyle w:val="000000000000" w:firstRow="0" w:lastRow="0" w:firstColumn="0" w:lastColumn="0" w:oddVBand="0" w:evenVBand="0" w:oddHBand="0" w:evenHBand="0" w:firstRowFirstColumn="0" w:firstRowLastColumn="0" w:lastRowFirstColumn="0" w:lastRowLastColumn="0"/>
+            </w:pPr>
+          </w:p>
+        </w:tc>
+      </w:tr>
+      <w:tr>
+        <w:trPr>
+          <w:cnfStyle w:val="000000100000" w:firstRow="0" w:lastRow="0" w:firstColumn="0" w:lastColumn="0" w:oddVBand="0" w:evenVBand="0" w:oddHBand="1" w:evenHBand="0" w:firstRowFirstColumn="0" w:firstRowLastColumn="0" w:lastRowFirstColumn="0" w:lastRowLastColumn="0"/>
+          <w:trHeight w:val="61"/>
+        </w:trPr>
+        <w:tc>
+          <w:tcPr>
+            <w:cnfStyle w:val="001000000000" w:firstRow="0" w:lastRow="0" w:firstColumn="1" w:lastColumn="0" w:oddVBand="0" w:evenVBand="0" w:oddHBand="0" w:evenHBand="0" w:firstRowFirstColumn="0" w:firstRowLastColumn="0" w:lastRowFirstColumn="0" w:lastRowLastColumn="0"/>
+            <w:tcW w:w="2915" w:type="dxa"/>
+          </w:tcPr>
+          <w:p>
+            <w:pPr>
+              <w:rPr>
+                <w:b w:val="0"/>
+                <w:bCs w:val="0"/>
+              </w:rPr>
+            </w:pPr>
+          </w:p>
+          <w:p>
+            <w:pPr>
+              <w:jc w:val="center"/>
+              <w:rPr>
+                <w:b w:val="0"/>
+                <w:bCs w:val="0"/>
+              </w:rPr>
+            </w:pPr>
+            <w:r>
+              <w:rPr>
+                <w:b w:val="0"/>
+                <w:bCs w:val="0"/>
+              </w:rPr>
+              <w:t>Limite de informações do gráfico</w:t>
+            </w:r>
+          </w:p>
+          <w:p>
+            <w:pPr>
+              <w:jc w:val="center"/>
+            </w:pPr>
+          </w:p>
+        </w:tc>
+        <w:tc>
+          <w:tcPr>
+            <w:tcW w:w="2915" w:type="dxa"/>
+          </w:tcPr>
+          <w:p>
+            <w:pPr>
+              <w:jc w:val="both"/>
+              <w:cnfStyle w:val="000000100000" w:firstRow="0" w:lastRow="0" w:firstColumn="0" w:lastColumn="0" w:oddVBand="0" w:evenVBand="0" w:oddHBand="1" w:evenHBand="0" w:firstRowFirstColumn="0" w:firstRowLastColumn="0" w:lastRowFirstColumn="0" w:lastRowLastColumn="0"/>
+            </w:pPr>
+          </w:p>
+          <w:p>
+            <w:pPr>
+              <w:jc w:val="both"/>
+              <w:cnfStyle w:val="000000100000" w:firstRow="0" w:lastRow="0" w:firstColumn="0" w:lastColumn="0" w:oddVBand="0" w:evenVBand="0" w:oddHBand="1" w:evenHBand="0" w:firstRowFirstColumn="0" w:firstRowLastColumn="0" w:lastRowFirstColumn="0" w:lastRowLastColumn="0"/>
+            </w:pPr>
+            <w:r>
+              <w:t>O gráfico deixa exposto os últimos 10 dados captados pelo sensor.</w:t>
+            </w:r>
+          </w:p>
+          <w:p>
+            <w:pPr>
+              <w:jc w:val="both"/>
+              <w:cnfStyle w:val="000000100000" w:firstRow="0" w:lastRow="0" w:firstColumn="0" w:lastColumn="0" w:oddVBand="0" w:evenVBand="0" w:oddHBand="1" w:evenHBand="0" w:firstRowFirstColumn="0" w:firstRowLastColumn="0" w:lastRowFirstColumn="0" w:lastRowLastColumn="0"/>
+            </w:pPr>
+          </w:p>
+        </w:tc>
+        <w:tc>
+          <w:tcPr>
+            <w:tcW w:w="2916" w:type="dxa"/>
+          </w:tcPr>
+          <w:p>
+            <w:pPr>
+              <w:jc w:val="both"/>
+              <w:cnfStyle w:val="000000100000" w:firstRow="0" w:lastRow="0" w:firstColumn="0" w:lastColumn="0" w:oddVBand="0" w:evenVBand="0" w:oddHBand="1" w:evenHBand="0" w:firstRowFirstColumn="0" w:firstRowLastColumn="0" w:lastRowFirstColumn="0" w:lastRowLastColumn="0"/>
+            </w:pPr>
+          </w:p>
+          <w:p>
+            <w:pPr>
+              <w:jc w:val="both"/>
+              <w:cnfStyle w:val="000000100000" w:firstRow="0" w:lastRow="0" w:firstColumn="0" w:lastColumn="0" w:oddVBand="0" w:evenVBand="0" w:oddHBand="1" w:evenHBand="0" w:firstRowFirstColumn="0" w:firstRowLastColumn="0" w:lastRowFirstColumn="0" w:lastRowLastColumn="0"/>
+            </w:pPr>
+          </w:p>
+          <w:p>
+            <w:pPr>
+              <w:jc w:val="center"/>
+              <w:cnfStyle w:val="000000100000" w:firstRow="0" w:lastRow="0" w:firstColumn="0" w:lastColumn="0" w:oddVBand="0" w:evenVBand="0" w:oddHBand="1" w:evenHBand="0" w:firstRowFirstColumn="0" w:firstRowLastColumn="0" w:lastRowFirstColumn="0" w:lastRowLastColumn="0"/>
+            </w:pPr>
+            <w:r>
+              <w:t>importante</w:t>
+            </w:r>
+          </w:p>
+        </w:tc>
+      </w:tr>
+    </w:tbl>
+    <w:p>
+      <w:pPr>
+        <w:rPr>
+          <w:lang w:val="pt-PT"/>
+        </w:rPr>
+      </w:pPr>
+    </w:p>
+    <w:p>
+      <w:pPr>
+        <w:rPr>
+          <w:lang w:val="pt-PT"/>
+        </w:rPr>
+      </w:pPr>
+    </w:p>
+    <w:p>
+      <w:pPr>
+        <w:rPr>
+          <w:lang w:val="pt-PT"/>
+        </w:rPr>
+      </w:pPr>
+    </w:p>
+    <w:p>
+      <w:pPr>
+        <w:rPr>
+          <w:lang w:val="pt-PT"/>
+        </w:rPr>
+      </w:pPr>
+    </w:p>
+    <w:p>
+      <w:pPr>
+        <w:rPr>
+          <w:lang w:val="pt-PT"/>
+        </w:rPr>
+      </w:pPr>
+    </w:p>
+    <w:p>
+      <w:pPr>
+        <w:rPr>
+          <w:lang w:val="pt-PT"/>
+        </w:rPr>
+      </w:pPr>
+    </w:p>
+    <w:p>
+      <w:pPr>
+        <w:rPr>
+          <w:lang w:val="pt-PT"/>
+        </w:rPr>
+      </w:pPr>
+    </w:p>
+    <w:p>
+      <w:pPr>
+        <w:rPr>
+          <w:lang w:val="pt-PT"/>
+        </w:rPr>
+      </w:pPr>
+    </w:p>
+    <w:p>
+      <w:pPr>
+        <w:rPr>
+          <w:lang w:val="pt-PT"/>
+        </w:rPr>
+      </w:pPr>
+    </w:p>
+    <w:p>
+      <w:pPr>
+        <w:rPr>
+          <w:lang w:val="pt-PT"/>
+        </w:rPr>
+      </w:pPr>
+    </w:p>
+    <w:p>
+      <w:pPr>
+        <w:rPr>
+          <w:lang w:val="pt-PT"/>
+        </w:rPr>
+      </w:pPr>
+    </w:p>
+    <w:p>
+      <w:pPr>
+        <w:rPr>
+          <w:lang w:val="pt-PT"/>
+        </w:rPr>
+      </w:pPr>
+    </w:p>
+    <w:p>
+      <w:pPr>
+        <w:rPr>
+          <w:lang w:val="pt-PT"/>
+        </w:rPr>
+      </w:pPr>
+      <w:r>
+        <w:rPr>
+          <w:lang w:val="pt-PT"/>
+        </w:rPr>
+        <w:lastRenderedPageBreak/>
+        <w:t>Marcos do projeto:</w:t>
+      </w:r>
+    </w:p>
+    <w:p>
+      <w:pPr>
+        <w:rPr>
+          <w:lang w:val="pt-PT"/>
+        </w:rPr>
+      </w:pPr>
+    </w:p>
+    <w:p>
+      <w:pPr>
+        <w:rPr>
+          <w:lang w:val="pt-PT"/>
+        </w:rPr>
+      </w:pPr>
+      <w:r>
+        <w:rPr>
+          <w:lang w:val="pt-PT"/>
+        </w:rPr>
+        <w:t>Premissas e restrições:</w:t>
+      </w:r>
+      <w:r>
+        <w:rPr>
           <w:lang w:val="pt-PT"/>
         </w:rPr>
         <w:t xml:space="preserve"> </w:t>
       </w:r>
     </w:p>
     <w:p>
+      <w:pPr>
+        <w:ind w:firstLine="708"/>
+        <w:rPr>
+          <w:lang w:val="pt-PT"/>
+        </w:rPr>
+      </w:pPr>
+      <w:r>
+        <w:rPr>
+          <w:lang w:val="pt-PT"/>
+        </w:rPr>
+        <w:t>P</w:t>
+      </w:r>
+      <w:r>
+        <w:rPr>
+          <w:lang w:val="pt-PT"/>
+        </w:rPr>
+        <w:t>ara o projeto funcionar, deveremos conseguir recriar um ambiente favorável ao cultivo das trufas</w:t>
+      </w:r>
+      <w:r>
+        <w:rPr>
+          <w:lang w:val="pt-PT"/>
+        </w:rPr>
+        <w:t xml:space="preserve">, no entanto, o clima e solo predominante para o seu cultivo é encontrado principalmente na Europa, </w:t>
+      </w:r>
+      <w:r>
+        <w:rPr>
+          <w:lang w:val="pt-PT"/>
+        </w:rPr>
+        <w:t>então deveremos modificar/simular algumas características para o seu cultivo no Brasil.</w:t>
+      </w:r>
+    </w:p>
+    <w:p>
+      <w:pPr>
+        <w:rPr>
+          <w:lang w:val="pt-PT"/>
+        </w:rPr>
+      </w:pPr>
+    </w:p>
+    <w:p>
+      <w:pPr>
+        <w:rPr>
+          <w:b/>
+          <w:bCs/>
+          <w:lang w:val="pt-PT"/>
+        </w:rPr>
+      </w:pPr>
+      <w:r>
+        <w:rPr>
+          <w:b/>
+          <w:bCs/>
+          <w:lang w:val="pt-PT"/>
+        </w:rPr>
+        <w:t>Equipe envolvida:</w:t>
+      </w:r>
+      <w:r>
+        <w:rPr>
+          <w:b/>
+          <w:bCs/>
+          <w:lang w:val="pt-PT"/>
+        </w:rPr>
+        <w:t xml:space="preserve"> </w:t>
+      </w:r>
+    </w:p>
+    <w:p>
       <w:r>
         <w:t>Antonio Augusto Fonseca Monteiro</w:t>
       </w:r>
@@ -1331,7 +3220,14 @@
         <w:rPr>
           <w:lang w:val="pt-PT"/>
         </w:rPr>
-        <w:t xml:space="preserve">Ao ser fornecido os vasos, ambientes ou estufas com terra e clima apropriados para o cultivo das trufas, iremos identificar e aplicar o equipamento para realizar o início da análise, essa análise ira identificar todos os principais aspectos que o cultivo é necessário (clima, umidade, ph) para uma boa colheita. Ao ser instalado na melhor localidade possível, o sistema vai enviar tudo que for analisado para enviar ao nosso software que vai ter como função informar todos os dados da área do cultivo, nisso a programação vai mostrar na interface para o usuário a situação completa das trufas, alertando para situações prejudiciais que podem tendenciar a falha ou perda do cultivo, assim como os status estiverem </w:t>
+        <w:t xml:space="preserve">Ao ser fornecido os vasos, ambientes ou estufas com terra e clima apropriados para o cultivo das trufas, iremos identificar e aplicar o equipamento para realizar o início da análise, essa análise ira identificar todos os principais aspectos que o cultivo é necessário (clima, umidade, ph) para uma boa colheita. Ao ser instalado na melhor localidade possível, o sistema vai enviar tudo que for analisado para enviar ao nosso software que vai ter como função informar todos os dados da área do cultivo, nisso a programação vai mostrar na interface para o usuário a situação completa das trufas, alertando para situações prejudiciais que podem </w:t>
+      </w:r>
+      <w:r>
+        <w:rPr>
+          <w:lang w:val="pt-PT"/>
+        </w:rPr>
+        <w:lastRenderedPageBreak/>
+        <w:t xml:space="preserve">tendenciar a falha ou perda do cultivo, assim como os status estiverem </w:t>
       </w:r>
       <w:proofErr w:type="gramStart"/>
       <w:r>
@@ -2002,7 +3898,7 @@
     <w:qFormat/>
     <w:rsid w:val="00FF280B"/>
   </w:style>
-  <w:style w:type="character" w:default="1" w:styleId="Fontepargpadro">
+  <w:style w:type="character" w:default="1" w:styleId="Tipodeletrapredefinidodopargrafo">
     <w:name w:val="Default Paragraph Font"/>
     <w:uiPriority w:val="1"/>
     <w:semiHidden/>
@@ -2039,6 +3935,81 @@
       <w:ind w:left="720"/>
       <w:contextualSpacing/>
     </w:pPr>
+  </w:style>
+  <w:style w:type="table" w:styleId="TabeladeGrelha2">
+    <w:name w:val="Grid Table 2"/>
+    <w:basedOn w:val="Tabelanormal"/>
+    <w:uiPriority w:val="47"/>
+    <w:rsid w:val="00691401"/>
+    <w:pPr>
+      <w:spacing w:after="0" w:line="240" w:lineRule="auto"/>
+    </w:pPr>
+    <w:tblPr>
+      <w:tblStyleRowBandSize w:val="1"/>
+      <w:tblStyleColBandSize w:val="1"/>
+      <w:tblBorders>
+        <w:top w:val="single" w:sz="2" w:space="0" w:color="666666" w:themeColor="text1" w:themeTint="99"/>
+        <w:bottom w:val="single" w:sz="2" w:space="0" w:color="666666" w:themeColor="text1" w:themeTint="99"/>
+        <w:insideH w:val="single" w:sz="2" w:space="0" w:color="666666" w:themeColor="text1" w:themeTint="99"/>
+        <w:insideV w:val="single" w:sz="2" w:space="0" w:color="666666" w:themeColor="text1" w:themeTint="99"/>
+      </w:tblBorders>
+    </w:tblPr>
+    <w:tblStylePr w:type="firstRow">
+      <w:rPr>
+        <w:b/>
+        <w:bCs/>
+      </w:rPr>
+      <w:tblPr/>
+      <w:tcPr>
+        <w:tcBorders>
+          <w:top w:val="nil"/>
+          <w:bottom w:val="single" w:sz="12" w:space="0" w:color="666666" w:themeColor="text1" w:themeTint="99"/>
+          <w:insideH w:val="nil"/>
+          <w:insideV w:val="nil"/>
+        </w:tcBorders>
+        <w:shd w:val="clear" w:color="auto" w:fill="FFFFFF" w:themeFill="background1"/>
+      </w:tcPr>
+    </w:tblStylePr>
+    <w:tblStylePr w:type="lastRow">
+      <w:rPr>
+        <w:b/>
+        <w:bCs/>
+      </w:rPr>
+      <w:tblPr/>
+      <w:tcPr>
+        <w:tcBorders>
+          <w:top w:val="double" w:sz="2" w:space="0" w:color="666666" w:themeColor="text1" w:themeTint="99"/>
+          <w:bottom w:val="nil"/>
+          <w:insideH w:val="nil"/>
+          <w:insideV w:val="nil"/>
+        </w:tcBorders>
+        <w:shd w:val="clear" w:color="auto" w:fill="FFFFFF" w:themeFill="background1"/>
+      </w:tcPr>
+    </w:tblStylePr>
+    <w:tblStylePr w:type="firstCol">
+      <w:rPr>
+        <w:b/>
+        <w:bCs/>
+      </w:rPr>
+    </w:tblStylePr>
+    <w:tblStylePr w:type="lastCol">
+      <w:rPr>
+        <w:b/>
+        <w:bCs/>
+      </w:rPr>
+    </w:tblStylePr>
+    <w:tblStylePr w:type="band1Vert">
+      <w:tblPr/>
+      <w:tcPr>
+        <w:shd w:val="clear" w:color="auto" w:fill="CCCCCC" w:themeFill="text1" w:themeFillTint="33"/>
+      </w:tcPr>
+    </w:tblStylePr>
+    <w:tblStylePr w:type="band1Horz">
+      <w:tblPr/>
+      <w:tcPr>
+        <w:shd w:val="clear" w:color="auto" w:fill="CCCCCC" w:themeFill="text1" w:themeFillTint="33"/>
+      </w:tcPr>
+    </w:tblStylePr>
   </w:style>
 </w:styles>
 </file>

</xml_diff>

<commit_message>
apresentação atualizada, inserir desenho de solução
</commit_message>
<xml_diff>
--- a/documentacao-projeto/Documentação PI.docx
+++ b/documentacao-projeto/Documentação PI.docx
@@ -43,7 +43,6 @@
           <w:lang w:val="pt-PT"/>
         </w:rPr>
       </w:pPr>
-      <w:proofErr w:type="spellStart"/>
       <w:r>
         <w:rPr>
           <w:rFonts w:cstheme="minorHAnsi"/>
@@ -53,7 +52,6 @@
         </w:rPr>
         <w:t>OakTruffle</w:t>
       </w:r>
-      <w:proofErr w:type="spellEnd"/>
     </w:p>
     <w:p>
       <w:pPr>
@@ -381,14 +379,34 @@
           <w:numId w:val="1"/>
         </w:numPr>
         <w:rPr>
-          <w:lang w:val="pt-PT"/>
-        </w:rPr>
-      </w:pPr>
-      <w:r>
-        <w:rPr>
-          <w:lang w:val="pt-PT"/>
+          <w:lang w:val="en-US"/>
+        </w:rPr>
+      </w:pPr>
+      <w:r>
+        <w:rPr>
+          <w:lang w:val="en-US"/>
         </w:rPr>
         <w:t>Sprint Planning Meeting 1 vezes por semana</w:t>
+      </w:r>
+      <w:r>
+        <w:rPr>
+          <w:lang w:val="en-US"/>
+        </w:rPr>
+        <w:t>.</w:t>
+      </w:r>
+    </w:p>
+    <w:p>
+      <w:pPr>
+        <w:pStyle w:val="PargrafodaLista"/>
+        <w:rPr>
+          <w:lang w:val="pt-PT"/>
+        </w:rPr>
+      </w:pPr>
+      <w:r>
+        <w:rPr>
+          <w:lang w:val="pt-PT"/>
+        </w:rPr>
+        <w:t>Daily Scrum é realizada as 20h</w:t>
       </w:r>
       <w:r>
         <w:rPr>
@@ -412,7 +430,37 @@
         <w:rPr>
           <w:lang w:val="pt-PT"/>
         </w:rPr>
-        <w:t>Daily Scrum é realizada as 20h</w:t>
+        <w:t>Definição do t</w:t>
+      </w:r>
+      <w:r>
+        <w:rPr>
+          <w:lang w:val="pt-PT"/>
+        </w:rPr>
+        <w:t xml:space="preserve">ermo de abertura do projeto (Objetivo do projeto, </w:t>
+      </w:r>
+      <w:r>
+        <w:rPr>
+          <w:lang w:val="pt-PT"/>
+        </w:rPr>
+        <w:t>j</w:t>
+      </w:r>
+      <w:r>
+        <w:rPr>
+          <w:lang w:val="pt-PT"/>
+        </w:rPr>
+        <w:t>ustificativa</w:t>
+      </w:r>
+      <w:r>
+        <w:rPr>
+          <w:lang w:val="pt-PT"/>
+        </w:rPr>
+        <w:t>, premissas, restrições, riscos, produto e principais requisitos, marcos de entrega, equipe envolvida, orçamento</w:t>
+      </w:r>
+      <w:r>
+        <w:rPr>
+          <w:lang w:val="pt-PT"/>
+        </w:rPr>
+        <w:t>)</w:t>
       </w:r>
       <w:r>
         <w:rPr>
@@ -436,37 +484,7 @@
         <w:rPr>
           <w:lang w:val="pt-PT"/>
         </w:rPr>
-        <w:t>Definição do t</w:t>
-      </w:r>
-      <w:r>
-        <w:rPr>
-          <w:lang w:val="pt-PT"/>
-        </w:rPr>
-        <w:t xml:space="preserve">ermo de abertura do projeto (Objetivo do projeto, </w:t>
-      </w:r>
-      <w:r>
-        <w:rPr>
-          <w:lang w:val="pt-PT"/>
-        </w:rPr>
-        <w:t>j</w:t>
-      </w:r>
-      <w:r>
-        <w:rPr>
-          <w:lang w:val="pt-PT"/>
-        </w:rPr>
-        <w:t>ustificativa</w:t>
-      </w:r>
-      <w:r>
-        <w:rPr>
-          <w:lang w:val="pt-PT"/>
-        </w:rPr>
-        <w:t>, premissas, restrições, riscos, produto e principais requisitos, marcos de entrega, equipe envolvida, orçamento</w:t>
-      </w:r>
-      <w:r>
-        <w:rPr>
-          <w:lang w:val="pt-PT"/>
-        </w:rPr>
-        <w:t>)</w:t>
+        <w:t>Desenvolvimento do desenho de solução ou diagrama</w:t>
       </w:r>
       <w:r>
         <w:rPr>
@@ -490,7 +508,7 @@
         <w:rPr>
           <w:lang w:val="pt-PT"/>
         </w:rPr>
-        <w:t>Desenvolvimento do desenho de solução ou diagrama</w:t>
+        <w:t>Configuração do projeto no GitHub</w:t>
       </w:r>
       <w:r>
         <w:rPr>
@@ -514,7 +532,7 @@
         <w:rPr>
           <w:lang w:val="pt-PT"/>
         </w:rPr>
-        <w:t>Configuração do projeto no GitHub</w:t>
+        <w:t>Preparação do Arduíno (com os sensores de umidade e temperatura)</w:t>
       </w:r>
       <w:r>
         <w:rPr>
@@ -538,7 +556,7 @@
         <w:rPr>
           <w:lang w:val="pt-PT"/>
         </w:rPr>
-        <w:t>Preparação do Arduíno (com os sensores de umidade e temperatura)</w:t>
+        <w:t>Desenvolver um programa de coleta de dados dos sensores instalados</w:t>
       </w:r>
       <w:r>
         <w:rPr>
@@ -562,7 +580,7 @@
         <w:rPr>
           <w:lang w:val="pt-PT"/>
         </w:rPr>
-        <w:t>Desenvolver um programa de coleta de dados dos sensores instalados</w:t>
+        <w:t>Criação do banco de dados</w:t>
       </w:r>
       <w:r>
         <w:rPr>
@@ -586,7 +604,25 @@
         <w:rPr>
           <w:lang w:val="pt-PT"/>
         </w:rPr>
-        <w:t>Criação do banco de dados</w:t>
+        <w:t>D</w:t>
+      </w:r>
+      <w:r>
+        <w:rPr>
+          <w:lang w:val="pt-PT"/>
+        </w:rPr>
+        <w:t>esenvolvimento</w:t>
+      </w:r>
+      <w:r>
+        <w:rPr>
+          <w:lang w:val="pt-PT"/>
+        </w:rPr>
+        <w:t xml:space="preserve"> </w:t>
+      </w:r>
+      <w:r>
+        <w:rPr>
+          <w:lang w:val="pt-PT"/>
+        </w:rPr>
+        <w:t>da tela de login e cadastro</w:t>
       </w:r>
       <w:r>
         <w:rPr>
@@ -610,25 +646,13 @@
         <w:rPr>
           <w:lang w:val="pt-PT"/>
         </w:rPr>
-        <w:t>D</w:t>
-      </w:r>
-      <w:r>
-        <w:rPr>
-          <w:lang w:val="pt-PT"/>
-        </w:rPr>
-        <w:t>esenvolvimento</w:t>
-      </w:r>
-      <w:r>
-        <w:rPr>
-          <w:lang w:val="pt-PT"/>
-        </w:rPr>
-        <w:t xml:space="preserve"> </w:t>
-      </w:r>
-      <w:r>
-        <w:rPr>
-          <w:lang w:val="pt-PT"/>
-        </w:rPr>
-        <w:t>da tela de login e cadastro</w:t>
+        <w:t>Desenvolvimento da tela de consulta de dados</w:t>
+      </w:r>
+      <w:r>
+        <w:rPr>
+          <w:lang w:val="pt-PT"/>
+        </w:rPr>
+        <w:t xml:space="preserve"> relacionados a temperatura e umidade</w:t>
       </w:r>
       <w:r>
         <w:rPr>
@@ -652,13 +676,25 @@
         <w:rPr>
           <w:lang w:val="pt-PT"/>
         </w:rPr>
-        <w:t>Desenvolvimento da tela de consulta de dados</w:t>
-      </w:r>
-      <w:r>
-        <w:rPr>
-          <w:lang w:val="pt-PT"/>
-        </w:rPr>
-        <w:t xml:space="preserve"> relacionados a temperatura e umidade</w:t>
+        <w:t xml:space="preserve">Implementação do gráfico </w:t>
+      </w:r>
+      <w:r>
+        <w:rPr>
+          <w:lang w:val="pt-PT"/>
+        </w:rPr>
+        <w:t>de</w:t>
+      </w:r>
+      <w:r>
+        <w:rPr>
+          <w:lang w:val="pt-PT"/>
+        </w:rPr>
+        <w:t xml:space="preserve"> variação dos</w:t>
+      </w:r>
+      <w:r>
+        <w:rPr>
+          <w:lang w:val="pt-PT"/>
+        </w:rPr>
+        <w:t xml:space="preserve"> dados</w:t>
       </w:r>
       <w:r>
         <w:rPr>
@@ -682,25 +718,13 @@
         <w:rPr>
           <w:lang w:val="pt-PT"/>
         </w:rPr>
-        <w:t xml:space="preserve">Implementação do gráfico </w:t>
-      </w:r>
-      <w:r>
-        <w:rPr>
-          <w:lang w:val="pt-PT"/>
-        </w:rPr>
-        <w:t>de</w:t>
-      </w:r>
-      <w:r>
-        <w:rPr>
-          <w:lang w:val="pt-PT"/>
-        </w:rPr>
-        <w:t xml:space="preserve"> variação dos</w:t>
-      </w:r>
-      <w:r>
-        <w:rPr>
-          <w:lang w:val="pt-PT"/>
-        </w:rPr>
-        <w:t xml:space="preserve"> dados</w:t>
+        <w:t xml:space="preserve">Desenvolvimento </w:t>
+      </w:r>
+      <w:r>
+        <w:rPr>
+          <w:lang w:val="pt-PT"/>
+        </w:rPr>
+        <w:t>das métricas estatísticas</w:t>
       </w:r>
       <w:r>
         <w:rPr>
@@ -724,36 +748,6 @@
         <w:rPr>
           <w:lang w:val="pt-PT"/>
         </w:rPr>
-        <w:t xml:space="preserve">Desenvolvimento </w:t>
-      </w:r>
-      <w:r>
-        <w:rPr>
-          <w:lang w:val="pt-PT"/>
-        </w:rPr>
-        <w:t>das métricas estatísticas</w:t>
-      </w:r>
-      <w:r>
-        <w:rPr>
-          <w:lang w:val="pt-PT"/>
-        </w:rPr>
-        <w:t>.</w:t>
-      </w:r>
-    </w:p>
-    <w:p>
-      <w:pPr>
-        <w:pStyle w:val="PargrafodaLista"/>
-        <w:numPr>
-          <w:ilvl w:val="0"/>
-          <w:numId w:val="1"/>
-        </w:numPr>
-        <w:rPr>
-          <w:lang w:val="pt-PT"/>
-        </w:rPr>
-      </w:pPr>
-      <w:r>
-        <w:rPr>
-          <w:lang w:val="pt-PT"/>
-        </w:rPr>
         <w:t>Desenvolvimento de funcionalidades (Observer)</w:t>
       </w:r>
       <w:r>
@@ -1062,7 +1056,7 @@
     </w:p>
     <w:tbl>
       <w:tblPr>
-        <w:tblStyle w:val="TabeladeGrelha2"/>
+        <w:tblStyle w:val="TabeladeGrade2"/>
         <w:tblpPr w:leftFromText="141" w:rightFromText="141" w:vertAnchor="page" w:horzAnchor="margin" w:tblpY="4584"/>
         <w:tblW w:w="8746" w:type="dxa"/>
         <w:tblLook w:val="04A0" w:firstRow="1" w:lastRow="0" w:firstColumn="1" w:lastColumn="0" w:noHBand="0" w:noVBand="1"/>
@@ -2004,7 +1998,7 @@
     </w:p>
     <w:tbl>
       <w:tblPr>
-        <w:tblStyle w:val="TabeladeGrelha2"/>
+        <w:tblStyle w:val="TabeladeGrade2"/>
         <w:tblpPr w:leftFromText="141" w:rightFromText="141" w:vertAnchor="page" w:horzAnchor="margin" w:tblpY="4708"/>
         <w:tblW w:w="8746" w:type="dxa"/>
         <w:tblLook w:val="04A0" w:firstRow="1" w:lastRow="0" w:firstColumn="1" w:lastColumn="0" w:noHBand="0" w:noVBand="1"/>
@@ -2905,21 +2899,7 @@
         <w:rPr>
           <w:lang w:val="pt-PT"/>
         </w:rPr>
-        <w:t xml:space="preserve">Ao ser fornecido os vasos, ambientes ou estufas com terra e clima apropriados para o cultivo das trufas, iremos identificar e aplicar o equipamento para realizar o início da análise, essa análise ira identificar todos os principais aspectos que o cultivo é necessário (clima, umidade, ph) para uma boa colheita. Ao ser instalado na melhor localidade possível, o sistema vai enviar tudo que for analisado para enviar ao nosso software que vai ter como função informar todos os dados da área do cultivo, nisso a programação vai mostrar na interface para o usuário a situação completa das trufas, alertando para situações prejudiciais que podem tendenciar a falha ou perda do cultivo, assim como os status estiverem </w:t>
-      </w:r>
-      <w:proofErr w:type="gramStart"/>
-      <w:r>
-        <w:rPr>
-          <w:lang w:val="pt-PT"/>
-        </w:rPr>
-        <w:t>correto</w:t>
-      </w:r>
-      <w:proofErr w:type="gramEnd"/>
-      <w:r>
-        <w:rPr>
-          <w:lang w:val="pt-PT"/>
-        </w:rPr>
-        <w:t xml:space="preserve"> conforme o planejado, estará visível para garantir que não existem problemas.</w:t>
+        <w:t>Ao ser fornecido os vasos, ambientes ou estufas com terra e clima apropriados para o cultivo das trufas, iremos identificar e aplicar o equipamento para realizar o início da análise, essa análise ira identificar todos os principais aspectos que o cultivo é necessário (clima, umidade, ph) para uma boa colheita. Ao ser instalado na melhor localidade possível, o sistema vai enviar tudo que for analisado para enviar ao nosso software que vai ter como função informar todos os dados da área do cultivo, nisso a programação vai mostrar na interface para o usuário a situação completa das trufas, alertando para situações prejudiciais que podem tendenciar a falha ou perda do cultivo, assim como os status estiverem correto conforme o planejado, estará visível para garantir que não existem problemas.</w:t>
       </w:r>
     </w:p>
     <w:p>
@@ -3576,7 +3556,7 @@
     <w:qFormat/>
     <w:rsid w:val="00FF280B"/>
   </w:style>
-  <w:style w:type="character" w:default="1" w:styleId="Tipodeletrapredefinidodopargrafo">
+  <w:style w:type="character" w:default="1" w:styleId="Fontepargpadro">
     <w:name w:val="Default Paragraph Font"/>
     <w:uiPriority w:val="1"/>
     <w:semiHidden/>
@@ -3614,7 +3594,7 @@
       <w:contextualSpacing/>
     </w:pPr>
   </w:style>
-  <w:style w:type="table" w:styleId="TabeladeGrelha2">
+  <w:style w:type="table" w:styleId="TabeladeGrade2">
     <w:name w:val="Grid Table 2"/>
     <w:basedOn w:val="Tabelanormal"/>
     <w:uiPriority w:val="47"/>

</xml_diff>

<commit_message>
Adição do site institucional Hephaestos, atualização do banco de dados
</commit_message>
<xml_diff>
--- a/documentacao-projeto/Documentação PI.docx
+++ b/documentacao-projeto/Documentação PI.docx
@@ -1230,6 +1230,13 @@
           <w:bCs/>
         </w:rPr>
       </w:pPr>
+      <w:r>
+        <w:rPr>
+          <w:b/>
+          <w:bCs/>
+        </w:rPr>
+        <w:t xml:space="preserve"> </w:t>
+      </w:r>
     </w:p>
     <w:p>
       <w:pPr>
@@ -1244,13 +1251,6 @@
           <w:bCs/>
         </w:rPr>
         <w:lastRenderedPageBreak/>
-        <w:t xml:space="preserve"> </w:t>
-      </w:r>
-      <w:r>
-        <w:rPr>
-          <w:b/>
-          <w:bCs/>
-        </w:rPr>
         <w:t>Requisitos funcionais:</w:t>
       </w:r>
     </w:p>

</xml_diff>